<commit_message>
Updated the Technical Report final.docx and the Report check list.txt
</commit_message>
<xml_diff>
--- a/Technical Report final.docx
+++ b/Technical Report final.docx
@@ -122,23 +122,7 @@
           <w:bCs/>
           <w:color w:val="000000" w:themeColor="text1"/>
         </w:rPr>
-        <w:t xml:space="preserve"> of </w:t>
-      </w:r>
-      <w:r>
-        <w:rPr>
-          <w:b/>
-          <w:bCs/>
-          <w:color w:val="000000" w:themeColor="text1"/>
-        </w:rPr>
-        <w:t>May</w:t>
-      </w:r>
-      <w:r>
-        <w:rPr>
-          <w:b/>
-          <w:bCs/>
-          <w:color w:val="000000" w:themeColor="text1"/>
-        </w:rPr>
-        <w:t xml:space="preserve"> 2022</w:t>
+        <w:t xml:space="preserve"> of May 2022</w:t>
       </w:r>
     </w:p>
     <w:p/>
@@ -423,21 +407,7 @@
           <w:sz w:val="24"/>
           <w:szCs w:val="24"/>
         </w:rPr>
-        <w:t xml:space="preserve">Additionally, the app has a footer which is the same for every page and contains four icons that link to the main pages of the </w:t>
-      </w:r>
-      <w:r>
-        <w:rPr>
-          <w:sz w:val="24"/>
-          <w:szCs w:val="24"/>
-        </w:rPr>
-        <w:t>respective</w:t>
-      </w:r>
-      <w:r>
-        <w:rPr>
-          <w:sz w:val="24"/>
-          <w:szCs w:val="24"/>
-        </w:rPr>
-        <w:t xml:space="preserve"> social media platforms they show. </w:t>
+        <w:t xml:space="preserve">Additionally, the app has a footer which is the same for every page and contains four icons that link to the main pages of the respective social media platforms they show. </w:t>
       </w:r>
       <w:r>
         <w:rPr>
@@ -534,6 +504,7 @@
       </w:pPr>
       <w:r>
         <w:rPr>
+          <w:noProof/>
           <w:sz w:val="24"/>
           <w:szCs w:val="24"/>
         </w:rPr>
@@ -734,21 +705,7 @@
           <w:sz w:val="24"/>
           <w:szCs w:val="24"/>
         </w:rPr>
-        <w:t xml:space="preserve"> table that saves the cost and max delivery time of the shipping method the customer </w:t>
-      </w:r>
-      <w:r>
-        <w:rPr>
-          <w:sz w:val="24"/>
-          <w:szCs w:val="24"/>
-        </w:rPr>
-        <w:t>with the corresponding ‘user_id’</w:t>
-      </w:r>
-      <w:r>
-        <w:rPr>
-          <w:sz w:val="24"/>
-          <w:szCs w:val="24"/>
-        </w:rPr>
-        <w:t xml:space="preserve"> has currently selected in their cart.</w:t>
+        <w:t xml:space="preserve"> table that saves the cost and max delivery time of the shipping method the customer with the corresponding ‘user_id’ has currently selected in their cart.</w:t>
       </w:r>
     </w:p>
     <w:p>
@@ -792,14 +749,7 @@
           <w:sz w:val="24"/>
           <w:szCs w:val="24"/>
         </w:rPr>
-        <w:t>information</w:t>
-      </w:r>
-      <w:r>
-        <w:rPr>
-          <w:sz w:val="24"/>
-          <w:szCs w:val="24"/>
-        </w:rPr>
-        <w:t xml:space="preserve"> </w:t>
+        <w:t xml:space="preserve">information </w:t>
       </w:r>
       <w:r>
         <w:rPr>
@@ -1070,21 +1020,7 @@
           <w:sz w:val="24"/>
           <w:szCs w:val="24"/>
         </w:rPr>
-        <w:t xml:space="preserve"> table that saves the data inputted by the consumer in the ‘</w:t>
-      </w:r>
-      <w:r>
-        <w:rPr>
-          <w:sz w:val="24"/>
-          <w:szCs w:val="24"/>
-        </w:rPr>
-        <w:t xml:space="preserve">Payment’ </w:t>
-      </w:r>
-      <w:r>
-        <w:rPr>
-          <w:sz w:val="24"/>
-          <w:szCs w:val="24"/>
-        </w:rPr>
-        <w:t>part of the checkout when making an order. The primary key is the foreign key ‘order_id’ of the ‘order’ table to bind the data to the specific order with that id.</w:t>
+        <w:t xml:space="preserve"> table that saves the data inputted by the consumer in the ‘Payment’ part of the checkout when making an order. The primary key is the foreign key ‘order_id’ of the ‘order’ table to bind the data to the specific order with that id.</w:t>
       </w:r>
     </w:p>
     <w:p>
@@ -1121,21 +1057,7 @@
           <w:sz w:val="24"/>
           <w:szCs w:val="24"/>
         </w:rPr>
-        <w:t xml:space="preserve"> table that saves the data inputted by the consumer in the ‘</w:t>
-      </w:r>
-      <w:r>
-        <w:rPr>
-          <w:sz w:val="24"/>
-          <w:szCs w:val="24"/>
-        </w:rPr>
-        <w:t>Shipping Address</w:t>
-      </w:r>
-      <w:r>
-        <w:rPr>
-          <w:sz w:val="24"/>
-          <w:szCs w:val="24"/>
-        </w:rPr>
-        <w:t>’ part of the checkout when making an order. The primary key is the foreign key ‘order_id’ of the ‘order’ table to bind the data to the specific order with that id.</w:t>
+        <w:t xml:space="preserve"> table that saves the data inputted by the consumer in the ‘Shipping Address’ part of the checkout when making an order. The primary key is the foreign key ‘order_id’ of the ‘order’ table to bind the data to the specific order with that id.</w:t>
       </w:r>
     </w:p>
     <w:p>
@@ -1158,16 +1080,7 @@
           <w:sz w:val="24"/>
           <w:szCs w:val="24"/>
         </w:rPr>
-        <w:t>order</w:t>
-      </w:r>
-      <w:r>
-        <w:rPr>
-          <w:b/>
-          <w:bCs/>
-          <w:sz w:val="24"/>
-          <w:szCs w:val="24"/>
-        </w:rPr>
-        <w:t>_item</w:t>
+        <w:t>order_item</w:t>
       </w:r>
       <w:r>
         <w:rPr>
@@ -1195,21 +1108,7 @@
           <w:sz w:val="24"/>
           <w:szCs w:val="24"/>
         </w:rPr>
-        <w:t xml:space="preserve"> of </w:t>
-      </w:r>
-      <w:r>
-        <w:rPr>
-          <w:sz w:val="24"/>
-          <w:szCs w:val="24"/>
-        </w:rPr>
-        <w:t>all</w:t>
-      </w:r>
-      <w:r>
-        <w:rPr>
-          <w:sz w:val="24"/>
-          <w:szCs w:val="24"/>
-        </w:rPr>
-        <w:t xml:space="preserve"> the products that are </w:t>
+        <w:t xml:space="preserve"> of all the products that are </w:t>
       </w:r>
       <w:r>
         <w:rPr>
@@ -1373,6 +1272,7 @@
       </w:pPr>
       <w:r>
         <w:rPr>
+          <w:noProof/>
           <w:sz w:val="24"/>
           <w:szCs w:val="24"/>
         </w:rPr>
@@ -1463,14 +1363,7 @@
           <w:sz w:val="24"/>
           <w:szCs w:val="24"/>
         </w:rPr>
-        <w:t>Once there, click on the ‘SQL’ tab, c</w:t>
-      </w:r>
-      <w:r>
-        <w:rPr>
-          <w:sz w:val="24"/>
-          <w:szCs w:val="24"/>
-        </w:rPr>
-        <w:t>opy the contents of the ‘db.sql’ file located in the ‘bio-health’ folder you moved to the ‘htdocs’ folder of your XAMPP installation</w:t>
+        <w:t>Once there, click on the ‘SQL’ tab, copy the contents of the ‘db.sql’ file located in the ‘bio-health’ folder you moved to the ‘htdocs’ folder of your XAMPP installation</w:t>
       </w:r>
       <w:r>
         <w:rPr>
@@ -1484,14 +1377,7 @@
           <w:sz w:val="24"/>
           <w:szCs w:val="24"/>
         </w:rPr>
-        <w:t xml:space="preserve"> </w:t>
-      </w:r>
-      <w:r>
-        <w:rPr>
-          <w:sz w:val="24"/>
-          <w:szCs w:val="24"/>
-        </w:rPr>
-        <w:t>and paste them in the text field that runs queries.</w:t>
+        <w:t xml:space="preserve"> and paste them in the text field that runs queries.</w:t>
       </w:r>
     </w:p>
     <w:p>
@@ -1526,6 +1412,7 @@
       </w:pPr>
       <w:r>
         <w:rPr>
+          <w:noProof/>
           <w:sz w:val="24"/>
           <w:szCs w:val="24"/>
         </w:rPr>
@@ -1605,21 +1492,7 @@
           <w:sz w:val="24"/>
           <w:szCs w:val="24"/>
         </w:rPr>
-        <w:t xml:space="preserve">, you can click the ‘Bio &amp; Health’ logo of the navbar to go to the </w:t>
-      </w:r>
-      <w:r>
-        <w:rPr>
-          <w:sz w:val="24"/>
-          <w:szCs w:val="24"/>
-        </w:rPr>
-        <w:t>URL</w:t>
-      </w:r>
-      <w:r>
-        <w:rPr>
-          <w:sz w:val="24"/>
-          <w:szCs w:val="24"/>
-        </w:rPr>
-        <w:t xml:space="preserve"> ‘</w:t>
+        <w:t>, you can click the ‘Bio &amp; Health’ logo of the navbar to go to the URL ‘</w:t>
       </w:r>
       <w:r>
         <w:rPr>
@@ -1641,14 +1514,7 @@
           <w:szCs w:val="24"/>
         </w:rPr>
         <w:lastRenderedPageBreak/>
-        <w:t xml:space="preserve">redirected to ‘localhost/dashboard’ instead of our ‘Index.php’ page), just copy the URL </w:t>
-      </w:r>
-      <w:r>
-        <w:rPr>
-          <w:sz w:val="24"/>
-          <w:szCs w:val="24"/>
-        </w:rPr>
-        <w:t>‘</w:t>
+        <w:t>redirected to ‘localhost/dashboard’ instead of our ‘Index.php’ page), just copy the URL ‘</w:t>
       </w:r>
       <w:r>
         <w:rPr>
@@ -1662,14 +1528,7 @@
           <w:sz w:val="24"/>
           <w:szCs w:val="24"/>
         </w:rPr>
-        <w:t>’</w:t>
-      </w:r>
-      <w:r>
-        <w:rPr>
-          <w:sz w:val="24"/>
-          <w:szCs w:val="24"/>
-        </w:rPr>
-        <w:t xml:space="preserve"> to the URL box.</w:t>
+        <w:t>’ to the URL box.</w:t>
       </w:r>
     </w:p>
     <w:p>
@@ -1691,6 +1550,525 @@
           <w:szCs w:val="24"/>
         </w:rPr>
         <w:t>Now both the Apache server and the MySQL database are up and running and you are placed at the main page of our web app.</w:t>
+      </w:r>
+    </w:p>
+    <w:p>
+      <w:pPr>
+        <w:jc w:val="both"/>
+        <w:rPr>
+          <w:sz w:val="24"/>
+          <w:szCs w:val="24"/>
+        </w:rPr>
+      </w:pPr>
+    </w:p>
+    <w:p>
+      <w:pPr>
+        <w:pStyle w:val="Heading1"/>
+      </w:pPr>
+      <w:r>
+        <w:rPr>
+          <w:lang w:val="el-GR"/>
+        </w:rPr>
+        <w:t>Περιγραφή</w:t>
+      </w:r>
+      <w:r>
+        <w:t xml:space="preserve"> </w:t>
+      </w:r>
+      <w:r>
+        <w:rPr>
+          <w:lang w:val="el-GR"/>
+        </w:rPr>
+        <w:t>υλοποιήσεων</w:t>
+      </w:r>
+      <w:r>
+        <w:t xml:space="preserve"> </w:t>
+      </w:r>
+      <w:r>
+        <w:rPr>
+          <w:lang w:val="el-GR"/>
+        </w:rPr>
+        <w:t>του</w:t>
+      </w:r>
+      <w:r>
+        <w:t xml:space="preserve"> 3</w:t>
+      </w:r>
+      <w:r>
+        <w:rPr>
+          <w:vertAlign w:val="superscript"/>
+          <w:lang w:val="el-GR"/>
+        </w:rPr>
+        <w:t>ου</w:t>
+      </w:r>
+      <w:r>
+        <w:t xml:space="preserve"> </w:t>
+      </w:r>
+      <w:r>
+        <w:rPr>
+          <w:lang w:val="el-GR"/>
+        </w:rPr>
+        <w:t>μέρους</w:t>
+      </w:r>
+    </w:p>
+    <w:p/>
+    <w:p>
+      <w:pPr>
+        <w:pStyle w:val="Heading2"/>
+      </w:pPr>
+      <w:r>
+        <w:t>Search bar</w:t>
+      </w:r>
+    </w:p>
+    <w:p>
+      <w:pPr>
+        <w:jc w:val="both"/>
+        <w:rPr>
+          <w:sz w:val="24"/>
+          <w:szCs w:val="24"/>
+        </w:rPr>
+      </w:pPr>
+      <w:r>
+        <w:rPr>
+          <w:sz w:val="24"/>
+          <w:szCs w:val="24"/>
+        </w:rPr>
+        <w:t xml:space="preserve">The search bar located in the navbar is </w:t>
+      </w:r>
+      <w:r>
+        <w:rPr>
+          <w:sz w:val="24"/>
+          <w:szCs w:val="24"/>
+        </w:rPr>
+        <w:t xml:space="preserve">now </w:t>
+      </w:r>
+      <w:r>
+        <w:rPr>
+          <w:sz w:val="24"/>
+          <w:szCs w:val="24"/>
+        </w:rPr>
+        <w:t>fully operational and upon clicking the magnifying glass button, you are redirected to the ‘Search.php’ page with the applicable get parameters where all the products found in the database with a matching name or category name are listed.</w:t>
+      </w:r>
+      <w:r>
+        <w:rPr>
+          <w:sz w:val="24"/>
+          <w:szCs w:val="24"/>
+        </w:rPr>
+        <w:t xml:space="preserve"> </w:t>
+      </w:r>
+      <w:r>
+        <w:rPr>
+          <w:sz w:val="24"/>
+          <w:szCs w:val="24"/>
+        </w:rPr>
+        <w:t xml:space="preserve">The products listed are refreshed </w:t>
+      </w:r>
+      <w:r>
+        <w:rPr>
+          <w:sz w:val="24"/>
+          <w:szCs w:val="24"/>
+        </w:rPr>
+        <w:t>upon changing the input of the search bar if you are on the ‘Search.php’ page.</w:t>
+      </w:r>
+    </w:p>
+    <w:p>
+      <w:pPr>
+        <w:jc w:val="both"/>
+        <w:rPr>
+          <w:sz w:val="24"/>
+          <w:szCs w:val="24"/>
+        </w:rPr>
+      </w:pPr>
+      <w:r>
+        <w:rPr>
+          <w:sz w:val="24"/>
+          <w:szCs w:val="24"/>
+        </w:rPr>
+        <w:t>If an account is not logged in, the visitor can only see the products and go to the information page by clicking on their image or name and stock information. If the account is logged in as a customer, they can also add each product to their cart by clicking the applicable button and this is also now operational. Lastly, if logged in as an administrator, you can edit each product’s information or delete it from the database altogether. There are also two filters available, a filter for the categories of the products and a filter to sort the products.</w:t>
+      </w:r>
+    </w:p>
+    <w:p>
+      <w:pPr>
+        <w:jc w:val="both"/>
+        <w:rPr>
+          <w:sz w:val="24"/>
+          <w:szCs w:val="24"/>
+        </w:rPr>
+      </w:pPr>
+      <w:r>
+        <w:rPr>
+          <w:sz w:val="24"/>
+          <w:szCs w:val="24"/>
+        </w:rPr>
+        <w:t xml:space="preserve">Updating the </w:t>
+      </w:r>
+      <w:r>
+        <w:rPr>
+          <w:sz w:val="24"/>
+          <w:szCs w:val="24"/>
+        </w:rPr>
+        <w:t xml:space="preserve">search results when coming from a different page is done with the php script located inside the div element with the id ‘products’. Updating the search results when already in the ‘Search.php’ page is handled by the four javascript scripts located at the end of the head of the ‘Search.php’ file by using jquery and making a get </w:t>
+      </w:r>
+      <w:r>
+        <w:rPr>
+          <w:sz w:val="24"/>
+          <w:szCs w:val="24"/>
+        </w:rPr>
+        <w:t>request</w:t>
+      </w:r>
+      <w:r>
+        <w:rPr>
+          <w:sz w:val="24"/>
+          <w:szCs w:val="24"/>
+        </w:rPr>
+        <w:t xml:space="preserve"> to the php script located in ‘</w:t>
+      </w:r>
+      <w:r>
+        <w:rPr>
+          <w:sz w:val="24"/>
+          <w:szCs w:val="24"/>
+        </w:rPr>
+        <w:t>PHP_Back_End/search.php</w:t>
+      </w:r>
+      <w:r>
+        <w:rPr>
+          <w:sz w:val="24"/>
+          <w:szCs w:val="24"/>
+        </w:rPr>
+        <w:t>’ which updates the search results.</w:t>
+      </w:r>
+      <w:r>
+        <w:rPr>
+          <w:sz w:val="24"/>
+          <w:szCs w:val="24"/>
+        </w:rPr>
+        <w:t xml:space="preserve"> The categories and sort types are echoed by the scripts located inside the select tags with ids ‘category’ and ‘order’.</w:t>
+      </w:r>
+    </w:p>
+    <w:p>
+      <w:pPr>
+        <w:jc w:val="both"/>
+        <w:rPr>
+          <w:sz w:val="24"/>
+          <w:szCs w:val="24"/>
+        </w:rPr>
+      </w:pPr>
+      <w:r>
+        <w:rPr>
+          <w:sz w:val="24"/>
+          <w:szCs w:val="24"/>
+        </w:rPr>
+        <w:t xml:space="preserve">Lastly, when a product is added to the cart or is to be deleted, </w:t>
+      </w:r>
+      <w:r>
+        <w:rPr>
+          <w:sz w:val="24"/>
+          <w:szCs w:val="24"/>
+        </w:rPr>
+        <w:t>the applicable</w:t>
+      </w:r>
+      <w:r>
+        <w:rPr>
+          <w:sz w:val="24"/>
+          <w:szCs w:val="24"/>
+        </w:rPr>
+        <w:t xml:space="preserve"> javascript function from the file</w:t>
+      </w:r>
+      <w:r>
+        <w:rPr>
+          <w:sz w:val="24"/>
+          <w:szCs w:val="24"/>
+        </w:rPr>
+        <w:t xml:space="preserve"> ‘JS/search.js’ which also makes a get request to the </w:t>
+      </w:r>
+      <w:r>
+        <w:rPr>
+          <w:sz w:val="24"/>
+          <w:szCs w:val="24"/>
+        </w:rPr>
+        <w:t>‘</w:t>
+      </w:r>
+      <w:r>
+        <w:rPr>
+          <w:sz w:val="24"/>
+          <w:szCs w:val="24"/>
+        </w:rPr>
+        <w:t>PHP_Back_End/search.php</w:t>
+      </w:r>
+      <w:r>
+        <w:rPr>
+          <w:sz w:val="24"/>
+          <w:szCs w:val="24"/>
+        </w:rPr>
+        <w:t>’</w:t>
+      </w:r>
+      <w:r>
+        <w:rPr>
+          <w:sz w:val="24"/>
+          <w:szCs w:val="24"/>
+        </w:rPr>
+        <w:t xml:space="preserve"> script for adding to cart and to the </w:t>
+      </w:r>
+      <w:r>
+        <w:rPr>
+          <w:sz w:val="24"/>
+          <w:szCs w:val="24"/>
+        </w:rPr>
+        <w:t>‘</w:t>
+      </w:r>
+      <w:r>
+        <w:rPr>
+          <w:sz w:val="24"/>
+          <w:szCs w:val="24"/>
+        </w:rPr>
+        <w:t>PHP_Back_End/</w:t>
+      </w:r>
+      <w:r>
+        <w:rPr>
+          <w:sz w:val="24"/>
+          <w:szCs w:val="24"/>
+        </w:rPr>
+        <w:t>delete_product</w:t>
+      </w:r>
+      <w:r>
+        <w:rPr>
+          <w:sz w:val="24"/>
+          <w:szCs w:val="24"/>
+        </w:rPr>
+        <w:t>.php</w:t>
+      </w:r>
+      <w:r>
+        <w:rPr>
+          <w:sz w:val="24"/>
+          <w:szCs w:val="24"/>
+        </w:rPr>
+        <w:t>’</w:t>
+      </w:r>
+      <w:r>
+        <w:rPr>
+          <w:sz w:val="24"/>
+          <w:szCs w:val="24"/>
+        </w:rPr>
+        <w:t xml:space="preserve"> script for deleting the product. All of the search functionalities use the function ‘</w:t>
+      </w:r>
+      <w:r>
+        <w:rPr>
+          <w:sz w:val="24"/>
+          <w:szCs w:val="24"/>
+        </w:rPr>
+        <w:t>updateSearchResults</w:t>
+      </w:r>
+      <w:r>
+        <w:rPr>
+          <w:sz w:val="24"/>
+          <w:szCs w:val="24"/>
+        </w:rPr>
+        <w:t xml:space="preserve">’ located in the </w:t>
+      </w:r>
+      <w:r>
+        <w:rPr>
+          <w:sz w:val="24"/>
+          <w:szCs w:val="24"/>
+        </w:rPr>
+        <w:t>‘</w:t>
+      </w:r>
+      <w:r>
+        <w:rPr>
+          <w:sz w:val="24"/>
+          <w:szCs w:val="24"/>
+        </w:rPr>
+        <w:t>PHP_Back_End/search</w:t>
+      </w:r>
+      <w:r>
+        <w:rPr>
+          <w:sz w:val="24"/>
+          <w:szCs w:val="24"/>
+        </w:rPr>
+        <w:t>_functions</w:t>
+      </w:r>
+      <w:r>
+        <w:rPr>
+          <w:sz w:val="24"/>
+          <w:szCs w:val="24"/>
+        </w:rPr>
+        <w:t>.php</w:t>
+      </w:r>
+      <w:r>
+        <w:rPr>
+          <w:sz w:val="24"/>
+          <w:szCs w:val="24"/>
+        </w:rPr>
+        <w:t>’</w:t>
+      </w:r>
+      <w:r>
+        <w:rPr>
+          <w:sz w:val="24"/>
+          <w:szCs w:val="24"/>
+        </w:rPr>
+        <w:t xml:space="preserve"> script by including it to search for the products and echo them.</w:t>
+      </w:r>
+    </w:p>
+    <w:p>
+      <w:pPr>
+        <w:jc w:val="both"/>
+        <w:rPr>
+          <w:sz w:val="24"/>
+          <w:szCs w:val="24"/>
+        </w:rPr>
+      </w:pPr>
+    </w:p>
+    <w:p>
+      <w:pPr>
+        <w:pStyle w:val="Heading2"/>
+      </w:pPr>
+      <w:r>
+        <w:t>Cart</w:t>
+      </w:r>
+    </w:p>
+    <w:p>
+      <w:pPr>
+        <w:jc w:val="both"/>
+      </w:pPr>
+      <w:r>
+        <w:t>The cart is now fully operational</w:t>
+      </w:r>
+      <w:r>
+        <w:t>. The products added to it are shown based on the database’s ‘cart_item’ table with rows that have the same ‘user_id’ as the account that is logged in. This is all achieved by the php script located in the div element with id ‘products’ in the ‘UserCart.php’ file.</w:t>
+      </w:r>
+    </w:p>
+    <w:p>
+      <w:pPr>
+        <w:jc w:val="both"/>
+      </w:pPr>
+      <w:r>
+        <w:lastRenderedPageBreak/>
+        <w:t>Cart items can have their amount changed on the cart page, this is done by calling the applicable javascript functions located in the ‘JS/cartpage.js’ file which send get requests to the ‘PHP_Back_End/edit_cart.php’ php script with the needed parameters which in turn makes the needed changes to the database</w:t>
+      </w:r>
+      <w:r>
+        <w:t>.</w:t>
+      </w:r>
+    </w:p>
+    <w:p>
+      <w:pPr>
+        <w:jc w:val="both"/>
+      </w:pPr>
+      <w:r>
+        <w:t xml:space="preserve">When the ‘Proceed to checkout’ button is clicked, the javascript function ‘updateShippingType’ sends a get request to the </w:t>
+      </w:r>
+      <w:r>
+        <w:t>‘PHP_Back_End/edit_cart.php’ php script</w:t>
+      </w:r>
+      <w:r>
+        <w:t xml:space="preserve"> which inserts into the database ‘shipping’ table or updates the cost and max delivery time of the chosen shipping method.</w:t>
+      </w:r>
+    </w:p>
+    <w:p>
+      <w:pPr>
+        <w:jc w:val="both"/>
+      </w:pPr>
+    </w:p>
+    <w:p>
+      <w:pPr>
+        <w:pStyle w:val="Heading2"/>
+      </w:pPr>
+      <w:r>
+        <w:t>Checkout</w:t>
+      </w:r>
+    </w:p>
+    <w:p>
+      <w:pPr>
+        <w:jc w:val="both"/>
+        <w:rPr>
+          <w:sz w:val="24"/>
+          <w:szCs w:val="24"/>
+        </w:rPr>
+      </w:pPr>
+      <w:r>
+        <w:rPr>
+          <w:sz w:val="24"/>
+          <w:szCs w:val="24"/>
+        </w:rPr>
+        <w:t xml:space="preserve">The checkout is also now fully operational. We have also added a ‘Phone number’ field. The fields </w:t>
+      </w:r>
+      <w:r>
+        <w:rPr>
+          <w:sz w:val="24"/>
+          <w:szCs w:val="24"/>
+        </w:rPr>
+        <w:t>‘Full name’, ‘Email’, ‘Phone number’, ‘Address’, ‘City’, ‘State’, and ‘Zip code’ are auto completed after the account’s first order.</w:t>
+      </w:r>
+    </w:p>
+    <w:p>
+      <w:pPr>
+        <w:jc w:val="both"/>
+        <w:rPr>
+          <w:sz w:val="24"/>
+          <w:szCs w:val="24"/>
+        </w:rPr>
+      </w:pPr>
+      <w:r>
+        <w:rPr>
+          <w:sz w:val="24"/>
+          <w:szCs w:val="24"/>
+        </w:rPr>
+        <w:t xml:space="preserve">The autocompletion is done by the php script located at the start of the body of the ‘UserCheckout.php’ file. If the info has not been saved yet, the fields that have no data are left empty. The total cost of the order is calculated and echoed by the php script inside the span element with id ‘pay_val’ in the </w:t>
+      </w:r>
+      <w:r>
+        <w:rPr>
+          <w:sz w:val="24"/>
+          <w:szCs w:val="24"/>
+        </w:rPr>
+        <w:t>‘UserCheckout.php’ file</w:t>
+      </w:r>
+      <w:r>
+        <w:rPr>
+          <w:sz w:val="24"/>
+          <w:szCs w:val="24"/>
+        </w:rPr>
+        <w:t>.</w:t>
+      </w:r>
+    </w:p>
+    <w:p>
+      <w:pPr>
+        <w:jc w:val="both"/>
+        <w:rPr>
+          <w:sz w:val="24"/>
+          <w:szCs w:val="24"/>
+          <w:lang w:val="en-150"/>
+        </w:rPr>
+      </w:pPr>
+      <w:r>
+        <w:rPr>
+          <w:sz w:val="24"/>
+          <w:szCs w:val="24"/>
+        </w:rPr>
+        <w:t xml:space="preserve">Once the form of the ‘UserCheckout.php’ is submitted by pressing the ‘Place order’ button, a post request is sent to the </w:t>
+      </w:r>
+      <w:r>
+        <w:rPr>
+          <w:sz w:val="24"/>
+          <w:szCs w:val="24"/>
+        </w:rPr>
+        <w:t>"PHP_Back_End/checkout.php"</w:t>
+      </w:r>
+      <w:r>
+        <w:rPr>
+          <w:sz w:val="24"/>
+          <w:szCs w:val="24"/>
+        </w:rPr>
+        <w:t xml:space="preserve"> php script which inserts all the data inputted by the customer into the database and then redirects to the ‘</w:t>
+      </w:r>
+      <w:r>
+        <w:rPr>
+          <w:sz w:val="24"/>
+          <w:szCs w:val="24"/>
+        </w:rPr>
+        <w:t>UserOrderCompletion.php</w:t>
+      </w:r>
+      <w:r>
+        <w:rPr>
+          <w:sz w:val="24"/>
+          <w:szCs w:val="24"/>
+        </w:rPr>
+        <w:t>’ page with the id of the order as a get parameter in the url which shows a message confirming the completion of the order as well as the id of the order.</w:t>
       </w:r>
     </w:p>
     <w:sectPr>
@@ -2244,6 +2622,119 @@
     </w:lvl>
   </w:abstractNum>
   <w:abstractNum w:abstractNumId="5" w15:restartNumberingAfterBreak="0">
+    <w:nsid w:val="785D58AC"/>
+    <w:multiLevelType w:val="hybridMultilevel"/>
+    <w:tmpl w:val="16028F02"/>
+    <w:lvl w:ilvl="0" w:tplc="0C000001">
+      <w:start w:val="1"/>
+      <w:numFmt w:val="bullet"/>
+      <w:lvlText w:val=""/>
+      <w:lvlJc w:val="left"/>
+      <w:pPr>
+        <w:ind w:left="720" w:hanging="360"/>
+      </w:pPr>
+      <w:rPr>
+        <w:rFonts w:ascii="Symbol" w:hAnsi="Symbol" w:hint="default"/>
+      </w:rPr>
+    </w:lvl>
+    <w:lvl w:ilvl="1" w:tplc="0C000003" w:tentative="1">
+      <w:start w:val="1"/>
+      <w:numFmt w:val="bullet"/>
+      <w:lvlText w:val="o"/>
+      <w:lvlJc w:val="left"/>
+      <w:pPr>
+        <w:ind w:left="1440" w:hanging="360"/>
+      </w:pPr>
+      <w:rPr>
+        <w:rFonts w:ascii="Courier New" w:hAnsi="Courier New" w:cs="Courier New" w:hint="default"/>
+      </w:rPr>
+    </w:lvl>
+    <w:lvl w:ilvl="2" w:tplc="0C000005" w:tentative="1">
+      <w:start w:val="1"/>
+      <w:numFmt w:val="bullet"/>
+      <w:lvlText w:val=""/>
+      <w:lvlJc w:val="left"/>
+      <w:pPr>
+        <w:ind w:left="2160" w:hanging="360"/>
+      </w:pPr>
+      <w:rPr>
+        <w:rFonts w:ascii="Wingdings" w:hAnsi="Wingdings" w:hint="default"/>
+      </w:rPr>
+    </w:lvl>
+    <w:lvl w:ilvl="3" w:tplc="0C000001" w:tentative="1">
+      <w:start w:val="1"/>
+      <w:numFmt w:val="bullet"/>
+      <w:lvlText w:val=""/>
+      <w:lvlJc w:val="left"/>
+      <w:pPr>
+        <w:ind w:left="2880" w:hanging="360"/>
+      </w:pPr>
+      <w:rPr>
+        <w:rFonts w:ascii="Symbol" w:hAnsi="Symbol" w:hint="default"/>
+      </w:rPr>
+    </w:lvl>
+    <w:lvl w:ilvl="4" w:tplc="0C000003" w:tentative="1">
+      <w:start w:val="1"/>
+      <w:numFmt w:val="bullet"/>
+      <w:lvlText w:val="o"/>
+      <w:lvlJc w:val="left"/>
+      <w:pPr>
+        <w:ind w:left="3600" w:hanging="360"/>
+      </w:pPr>
+      <w:rPr>
+        <w:rFonts w:ascii="Courier New" w:hAnsi="Courier New" w:cs="Courier New" w:hint="default"/>
+      </w:rPr>
+    </w:lvl>
+    <w:lvl w:ilvl="5" w:tplc="0C000005" w:tentative="1">
+      <w:start w:val="1"/>
+      <w:numFmt w:val="bullet"/>
+      <w:lvlText w:val=""/>
+      <w:lvlJc w:val="left"/>
+      <w:pPr>
+        <w:ind w:left="4320" w:hanging="360"/>
+      </w:pPr>
+      <w:rPr>
+        <w:rFonts w:ascii="Wingdings" w:hAnsi="Wingdings" w:hint="default"/>
+      </w:rPr>
+    </w:lvl>
+    <w:lvl w:ilvl="6" w:tplc="0C000001" w:tentative="1">
+      <w:start w:val="1"/>
+      <w:numFmt w:val="bullet"/>
+      <w:lvlText w:val=""/>
+      <w:lvlJc w:val="left"/>
+      <w:pPr>
+        <w:ind w:left="5040" w:hanging="360"/>
+      </w:pPr>
+      <w:rPr>
+        <w:rFonts w:ascii="Symbol" w:hAnsi="Symbol" w:hint="default"/>
+      </w:rPr>
+    </w:lvl>
+    <w:lvl w:ilvl="7" w:tplc="0C000003" w:tentative="1">
+      <w:start w:val="1"/>
+      <w:numFmt w:val="bullet"/>
+      <w:lvlText w:val="o"/>
+      <w:lvlJc w:val="left"/>
+      <w:pPr>
+        <w:ind w:left="5760" w:hanging="360"/>
+      </w:pPr>
+      <w:rPr>
+        <w:rFonts w:ascii="Courier New" w:hAnsi="Courier New" w:cs="Courier New" w:hint="default"/>
+      </w:rPr>
+    </w:lvl>
+    <w:lvl w:ilvl="8" w:tplc="0C000005" w:tentative="1">
+      <w:start w:val="1"/>
+      <w:numFmt w:val="bullet"/>
+      <w:lvlText w:val=""/>
+      <w:lvlJc w:val="left"/>
+      <w:pPr>
+        <w:ind w:left="6480" w:hanging="360"/>
+      </w:pPr>
+      <w:rPr>
+        <w:rFonts w:ascii="Wingdings" w:hAnsi="Wingdings" w:hint="default"/>
+      </w:rPr>
+    </w:lvl>
+  </w:abstractNum>
+  <w:abstractNum w:abstractNumId="6" w15:restartNumberingAfterBreak="0">
     <w:nsid w:val="7E3C0CFF"/>
     <w:multiLevelType w:val="hybridMultilevel"/>
     <w:tmpl w:val="37A2D2CC"/>
@@ -2339,13 +2830,16 @@
     <w:abstractNumId w:val="4"/>
   </w:num>
   <w:num w:numId="4" w16cid:durableId="1771776248">
-    <w:abstractNumId w:val="5"/>
+    <w:abstractNumId w:val="6"/>
   </w:num>
   <w:num w:numId="5" w16cid:durableId="992026316">
     <w:abstractNumId w:val="3"/>
   </w:num>
   <w:num w:numId="6" w16cid:durableId="1762994609">
     <w:abstractNumId w:val="1"/>
+  </w:num>
+  <w:num w:numId="7" w16cid:durableId="1579745943">
+    <w:abstractNumId w:val="5"/>
   </w:num>
 </w:numbering>
 </file>
@@ -2799,6 +3293,7 @@
   <w:style w:type="character" w:default="1" w:styleId="DefaultParagraphFont">
     <w:name w:val="Default Paragraph Font"/>
     <w:uiPriority w:val="1"/>
+    <w:semiHidden/>
     <w:unhideWhenUsed/>
   </w:style>
   <w:style w:type="table" w:default="1" w:styleId="TableNormal">

</xml_diff>

<commit_message>
Updated search front and back end to show offers and new products. Also updated every page that uses prices to show the discounted prices.
</commit_message>
<xml_diff>
--- a/Technical Report final.docx
+++ b/Technical Report final.docx
@@ -65,7 +65,25 @@
           <w:bCs/>
           <w:color w:val="000000" w:themeColor="text1"/>
         </w:rPr>
-        <w:t>Andreas Nalmpantis – 3699, Ioannis Oikonomidis – 3668,</w:t>
+        <w:t xml:space="preserve">Andreas </w:t>
+      </w:r>
+      <w:proofErr w:type="spellStart"/>
+      <w:r>
+        <w:rPr>
+          <w:b/>
+          <w:bCs/>
+          <w:color w:val="000000" w:themeColor="text1"/>
+        </w:rPr>
+        <w:t>Nalmpantis</w:t>
+      </w:r>
+      <w:proofErr w:type="spellEnd"/>
+      <w:r>
+        <w:rPr>
+          <w:b/>
+          <w:bCs/>
+          <w:color w:val="000000" w:themeColor="text1"/>
+        </w:rPr>
+        <w:t xml:space="preserve"> – 3699, Ioannis Oikonomidis – 3668,</w:t>
       </w:r>
     </w:p>
     <w:p>
@@ -85,7 +103,61 @@
           <w:bCs/>
           <w:color w:val="000000" w:themeColor="text1"/>
         </w:rPr>
-        <w:t>Chris Papakonstantinou – 2499, Iordanis Kokkinidis – 3412</w:t>
+        <w:t xml:space="preserve">Chris </w:t>
+      </w:r>
+      <w:proofErr w:type="spellStart"/>
+      <w:r>
+        <w:rPr>
+          <w:b/>
+          <w:bCs/>
+          <w:color w:val="000000" w:themeColor="text1"/>
+        </w:rPr>
+        <w:t>Papakonstantinou</w:t>
+      </w:r>
+      <w:proofErr w:type="spellEnd"/>
+      <w:r>
+        <w:rPr>
+          <w:b/>
+          <w:bCs/>
+          <w:color w:val="000000" w:themeColor="text1"/>
+        </w:rPr>
+        <w:t xml:space="preserve"> – 2499, </w:t>
+      </w:r>
+      <w:proofErr w:type="spellStart"/>
+      <w:r>
+        <w:rPr>
+          <w:b/>
+          <w:bCs/>
+          <w:color w:val="000000" w:themeColor="text1"/>
+        </w:rPr>
+        <w:t>Iordanis</w:t>
+      </w:r>
+      <w:proofErr w:type="spellEnd"/>
+      <w:r>
+        <w:rPr>
+          <w:b/>
+          <w:bCs/>
+          <w:color w:val="000000" w:themeColor="text1"/>
+        </w:rPr>
+        <w:t xml:space="preserve"> </w:t>
+      </w:r>
+      <w:proofErr w:type="spellStart"/>
+      <w:r>
+        <w:rPr>
+          <w:b/>
+          <w:bCs/>
+          <w:color w:val="000000" w:themeColor="text1"/>
+        </w:rPr>
+        <w:t>Kokkinidis</w:t>
+      </w:r>
+      <w:proofErr w:type="spellEnd"/>
+      <w:r>
+        <w:rPr>
+          <w:b/>
+          <w:bCs/>
+          <w:color w:val="000000" w:themeColor="text1"/>
+        </w:rPr>
+        <w:t xml:space="preserve"> – 3412</w:t>
       </w:r>
     </w:p>
     <w:p>
@@ -316,7 +388,23 @@
           <w:sz w:val="24"/>
           <w:szCs w:val="24"/>
         </w:rPr>
-        <w:t>The main page which is named Index.php contains image links to the different types of categories that lead to the search page showing only the chosen category as well as image links to the search page showing only products on offer, new products and an image link leading to the page with more information about the web app.</w:t>
+        <w:t xml:space="preserve">The main page which is named </w:t>
+      </w:r>
+      <w:proofErr w:type="spellStart"/>
+      <w:r>
+        <w:rPr>
+          <w:sz w:val="24"/>
+          <w:szCs w:val="24"/>
+        </w:rPr>
+        <w:t>Index.php</w:t>
+      </w:r>
+      <w:proofErr w:type="spellEnd"/>
+      <w:r>
+        <w:rPr>
+          <w:sz w:val="24"/>
+          <w:szCs w:val="24"/>
+        </w:rPr>
+        <w:t xml:space="preserve"> contains image links to the different types of categories that lead to the search page showing only the chosen category as well as image links to the search page showing only products on offer, new products and an image link leading to the page with more information about the web app.</w:t>
       </w:r>
     </w:p>
     <w:p>
@@ -415,7 +503,23 @@
           <w:szCs w:val="24"/>
         </w:rPr>
         <w:lastRenderedPageBreak/>
-        <w:t>Since we don’t actually have any social media pages for the shop, we have set them up to just link to the social medias’ main pages.</w:t>
+        <w:t xml:space="preserve">Since we don’t </w:t>
+      </w:r>
+      <w:proofErr w:type="gramStart"/>
+      <w:r>
+        <w:rPr>
+          <w:sz w:val="24"/>
+          <w:szCs w:val="24"/>
+        </w:rPr>
+        <w:t>actually have</w:t>
+      </w:r>
+      <w:proofErr w:type="gramEnd"/>
+      <w:r>
+        <w:rPr>
+          <w:sz w:val="24"/>
+          <w:szCs w:val="24"/>
+        </w:rPr>
+        <w:t xml:space="preserve"> any social media pages for the shop, we have set them up to just link to the social medias’ main pages.</w:t>
       </w:r>
     </w:p>
     <w:p>
@@ -458,12 +562,44 @@
     </w:p>
     <w:p>
       <w:r>
-        <w:t>The frontend of the web app is written using html 5, CSS, Bootstrap and Javascript. More details about the structure of the front end have already been given in the report of the second part of the project.</w:t>
-      </w:r>
-    </w:p>
-    <w:p>
-      <w:r>
-        <w:t>The backend of the project is written using PHP. We also used a few lines of Jquery code to send requests to php scripts. The database is written in MySQL and we have used XAMPP as a server and its database system</w:t>
+        <w:t xml:space="preserve">The frontend of the web app is written using html 5, CSS, Bootstrap and </w:t>
+      </w:r>
+      <w:proofErr w:type="spellStart"/>
+      <w:r>
+        <w:t>Javascript</w:t>
+      </w:r>
+      <w:proofErr w:type="spellEnd"/>
+      <w:r>
+        <w:t>. More details about the structure of the front end have already been given in the report of the second part of the project.</w:t>
+      </w:r>
+    </w:p>
+    <w:p>
+      <w:r>
+        <w:t xml:space="preserve">The backend of the project is written using PHP. We also used a few lines of </w:t>
+      </w:r>
+      <w:proofErr w:type="spellStart"/>
+      <w:r>
+        <w:t>Jquery</w:t>
+      </w:r>
+      <w:proofErr w:type="spellEnd"/>
+      <w:r>
+        <w:t xml:space="preserve"> code to send requests to </w:t>
+      </w:r>
+      <w:proofErr w:type="spellStart"/>
+      <w:r>
+        <w:t>php</w:t>
+      </w:r>
+      <w:proofErr w:type="spellEnd"/>
+      <w:r>
+        <w:t xml:space="preserve"> scripts. The database is written in </w:t>
+      </w:r>
+      <w:proofErr w:type="gramStart"/>
+      <w:r>
+        <w:t>MySQL</w:t>
+      </w:r>
+      <w:proofErr w:type="gramEnd"/>
+      <w:r>
+        <w:t xml:space="preserve"> and we have used XAMPP as a server and its database system</w:t>
       </w:r>
       <w:r>
         <w:t>.</w:t>
@@ -604,6 +740,7 @@
           <w:szCs w:val="24"/>
         </w:rPr>
       </w:pPr>
+      <w:proofErr w:type="spellStart"/>
       <w:r>
         <w:rPr>
           <w:b/>
@@ -613,6 +750,7 @@
         </w:rPr>
         <w:t>user_info</w:t>
       </w:r>
+      <w:proofErr w:type="spellEnd"/>
       <w:r>
         <w:rPr>
           <w:sz w:val="24"/>
@@ -705,7 +843,23 @@
           <w:sz w:val="24"/>
           <w:szCs w:val="24"/>
         </w:rPr>
-        <w:t xml:space="preserve"> table that saves the cost and max delivery time of the shipping method the customer with the corresponding ‘user_id’ has currently selected in their cart.</w:t>
+        <w:t xml:space="preserve"> table that saves the cost and max delivery time of the shipping method the customer with the corresponding ‘</w:t>
+      </w:r>
+      <w:proofErr w:type="spellStart"/>
+      <w:r>
+        <w:rPr>
+          <w:sz w:val="24"/>
+          <w:szCs w:val="24"/>
+        </w:rPr>
+        <w:t>user_id</w:t>
+      </w:r>
+      <w:proofErr w:type="spellEnd"/>
+      <w:r>
+        <w:rPr>
+          <w:sz w:val="24"/>
+          <w:szCs w:val="24"/>
+        </w:rPr>
+        <w:t>’ has currently selected in their cart.</w:t>
       </w:r>
     </w:p>
     <w:p>
@@ -721,6 +875,7 @@
           <w:szCs w:val="24"/>
         </w:rPr>
       </w:pPr>
+      <w:proofErr w:type="spellStart"/>
       <w:r>
         <w:rPr>
           <w:b/>
@@ -730,6 +885,7 @@
         </w:rPr>
         <w:t>cart_item</w:t>
       </w:r>
+      <w:proofErr w:type="spellEnd"/>
       <w:r>
         <w:rPr>
           <w:sz w:val="24"/>
@@ -770,7 +926,23 @@
           <w:sz w:val="24"/>
           <w:szCs w:val="24"/>
         </w:rPr>
-        <w:t xml:space="preserve"> the products that are currently placed in the customer’s cart with the corresponding ‘user_id’.</w:t>
+        <w:t xml:space="preserve"> the products that are currently placed in the customer’s cart with the corresponding ‘</w:t>
+      </w:r>
+      <w:proofErr w:type="spellStart"/>
+      <w:r>
+        <w:rPr>
+          <w:sz w:val="24"/>
+          <w:szCs w:val="24"/>
+        </w:rPr>
+        <w:t>user_id</w:t>
+      </w:r>
+      <w:proofErr w:type="spellEnd"/>
+      <w:r>
+        <w:rPr>
+          <w:sz w:val="24"/>
+          <w:szCs w:val="24"/>
+        </w:rPr>
+        <w:t>’.</w:t>
       </w:r>
     </w:p>
     <w:p>
@@ -851,7 +1023,23 @@
           <w:sz w:val="24"/>
           <w:szCs w:val="24"/>
         </w:rPr>
-        <w:t xml:space="preserve"> table that saves the currently available offers by saving the ‘product_id’ that is on offer as well as the percentage of the offer.</w:t>
+        <w:t xml:space="preserve"> table that saves the currently available offers by saving the ‘</w:t>
+      </w:r>
+      <w:proofErr w:type="spellStart"/>
+      <w:r>
+        <w:rPr>
+          <w:sz w:val="24"/>
+          <w:szCs w:val="24"/>
+        </w:rPr>
+        <w:t>product_id</w:t>
+      </w:r>
+      <w:proofErr w:type="spellEnd"/>
+      <w:r>
+        <w:rPr>
+          <w:sz w:val="24"/>
+          <w:szCs w:val="24"/>
+        </w:rPr>
+        <w:t>’ that is on offer as well as the percentage of the offer.</w:t>
       </w:r>
     </w:p>
     <w:p>
@@ -925,7 +1113,23 @@
           <w:sz w:val="24"/>
           <w:szCs w:val="24"/>
         </w:rPr>
-        <w:t xml:space="preserve"> table that saves each order in the database. Pending orders have the field ‘completed’ set to 0 and are shown in the pending orders page, while completed orders have that field set to 1 and are not shown in the pending orders page, but are not deleted from the database and can be accessed by looking at the contents of this table.</w:t>
+        <w:t xml:space="preserve"> table that saves each order in the database. Pending orders have the field ‘completed’ set to 0 and are shown in the pending orders page, while completed orders have that field set to 1 and are not shown in the pending orders </w:t>
+      </w:r>
+      <w:proofErr w:type="gramStart"/>
+      <w:r>
+        <w:rPr>
+          <w:sz w:val="24"/>
+          <w:szCs w:val="24"/>
+        </w:rPr>
+        <w:t>page, but</w:t>
+      </w:r>
+      <w:proofErr w:type="gramEnd"/>
+      <w:r>
+        <w:rPr>
+          <w:sz w:val="24"/>
+          <w:szCs w:val="24"/>
+        </w:rPr>
+        <w:t xml:space="preserve"> are not deleted from the database and can be accessed by looking at the contents of this table.</w:t>
       </w:r>
     </w:p>
     <w:p>
@@ -941,6 +1145,7 @@
           <w:szCs w:val="24"/>
         </w:rPr>
       </w:pPr>
+      <w:proofErr w:type="spellStart"/>
       <w:r>
         <w:rPr>
           <w:b/>
@@ -950,6 +1155,7 @@
         </w:rPr>
         <w:t>billing_address</w:t>
       </w:r>
+      <w:proofErr w:type="spellEnd"/>
       <w:r>
         <w:rPr>
           <w:sz w:val="24"/>
@@ -976,7 +1182,23 @@
           <w:sz w:val="24"/>
           <w:szCs w:val="24"/>
         </w:rPr>
-        <w:t>ddress’ part of the checkout when making an order. The primary key is the foreign key ‘order_id’ of the ‘order’ table to bind the data to th</w:t>
+        <w:t>ddress’ part of the checkout when making an order. The primary key is the foreign key ‘</w:t>
+      </w:r>
+      <w:proofErr w:type="spellStart"/>
+      <w:r>
+        <w:rPr>
+          <w:sz w:val="24"/>
+          <w:szCs w:val="24"/>
+        </w:rPr>
+        <w:t>order_id</w:t>
+      </w:r>
+      <w:proofErr w:type="spellEnd"/>
+      <w:r>
+        <w:rPr>
+          <w:sz w:val="24"/>
+          <w:szCs w:val="24"/>
+        </w:rPr>
+        <w:t>’ of the ‘order’ table to bind the data to th</w:t>
       </w:r>
       <w:r>
         <w:rPr>
@@ -999,6 +1221,7 @@
           <w:szCs w:val="24"/>
         </w:rPr>
       </w:pPr>
+      <w:proofErr w:type="spellStart"/>
       <w:r>
         <w:rPr>
           <w:b/>
@@ -1008,6 +1231,7 @@
         </w:rPr>
         <w:t>payment_method</w:t>
       </w:r>
+      <w:proofErr w:type="spellEnd"/>
       <w:r>
         <w:rPr>
           <w:sz w:val="24"/>
@@ -1020,7 +1244,23 @@
           <w:sz w:val="24"/>
           <w:szCs w:val="24"/>
         </w:rPr>
-        <w:t xml:space="preserve"> table that saves the data inputted by the consumer in the ‘Payment’ part of the checkout when making an order. The primary key is the foreign key ‘order_id’ of the ‘order’ table to bind the data to the specific order with that id.</w:t>
+        <w:t xml:space="preserve"> table that saves the data inputted by the consumer in the ‘Payment’ part of the checkout when making an order. The primary key is the foreign key ‘</w:t>
+      </w:r>
+      <w:proofErr w:type="spellStart"/>
+      <w:r>
+        <w:rPr>
+          <w:sz w:val="24"/>
+          <w:szCs w:val="24"/>
+        </w:rPr>
+        <w:t>order_id</w:t>
+      </w:r>
+      <w:proofErr w:type="spellEnd"/>
+      <w:r>
+        <w:rPr>
+          <w:sz w:val="24"/>
+          <w:szCs w:val="24"/>
+        </w:rPr>
+        <w:t>’ of the ‘order’ table to bind the data to the specific order with that id.</w:t>
       </w:r>
     </w:p>
     <w:p>
@@ -1036,6 +1276,7 @@
           <w:szCs w:val="24"/>
         </w:rPr>
       </w:pPr>
+      <w:proofErr w:type="spellStart"/>
       <w:r>
         <w:rPr>
           <w:b/>
@@ -1045,6 +1286,7 @@
         </w:rPr>
         <w:t>shipping_address</w:t>
       </w:r>
+      <w:proofErr w:type="spellEnd"/>
       <w:r>
         <w:rPr>
           <w:sz w:val="24"/>
@@ -1057,7 +1299,23 @@
           <w:sz w:val="24"/>
           <w:szCs w:val="24"/>
         </w:rPr>
-        <w:t xml:space="preserve"> table that saves the data inputted by the consumer in the ‘Shipping Address’ part of the checkout when making an order. The primary key is the foreign key ‘order_id’ of the ‘order’ table to bind the data to the specific order with that id.</w:t>
+        <w:t xml:space="preserve"> table that saves the data inputted by the consumer in the ‘Shipping Address’ part of the checkout when making an order. The primary key is the foreign key ‘</w:t>
+      </w:r>
+      <w:proofErr w:type="spellStart"/>
+      <w:r>
+        <w:rPr>
+          <w:sz w:val="24"/>
+          <w:szCs w:val="24"/>
+        </w:rPr>
+        <w:t>order_id</w:t>
+      </w:r>
+      <w:proofErr w:type="spellEnd"/>
+      <w:r>
+        <w:rPr>
+          <w:sz w:val="24"/>
+          <w:szCs w:val="24"/>
+        </w:rPr>
+        <w:t>’ of the ‘order’ table to bind the data to the specific order with that id.</w:t>
       </w:r>
     </w:p>
     <w:p>
@@ -1073,6 +1331,7 @@
           <w:szCs w:val="24"/>
         </w:rPr>
       </w:pPr>
+      <w:proofErr w:type="spellStart"/>
       <w:r>
         <w:rPr>
           <w:b/>
@@ -1082,6 +1341,7 @@
         </w:rPr>
         <w:t>order_item</w:t>
       </w:r>
+      <w:proofErr w:type="spellEnd"/>
       <w:r>
         <w:rPr>
           <w:sz w:val="24"/>
@@ -1138,6 +1398,7 @@
         </w:rPr>
         <w:t xml:space="preserve"> with the corresponding ‘</w:t>
       </w:r>
+      <w:proofErr w:type="spellStart"/>
       <w:r>
         <w:rPr>
           <w:sz w:val="24"/>
@@ -1150,7 +1411,15 @@
           <w:sz w:val="24"/>
           <w:szCs w:val="24"/>
         </w:rPr>
-        <w:t>_id’.</w:t>
+        <w:t>_id</w:t>
+      </w:r>
+      <w:proofErr w:type="spellEnd"/>
+      <w:r>
+        <w:rPr>
+          <w:sz w:val="24"/>
+          <w:szCs w:val="24"/>
+        </w:rPr>
+        <w:t>’.</w:t>
       </w:r>
     </w:p>
     <w:p>
@@ -1209,7 +1478,23 @@
           <w:sz w:val="24"/>
           <w:szCs w:val="24"/>
         </w:rPr>
-        <w:t>Move the contents of the ‘bio-health’ folder included in the zip file we uploaded to e-Learning to the ‘htdocs’ folder located inside the installation folder of the XAMPP server.</w:t>
+        <w:t>Move the contents of the ‘bio-health’ folder included in the zip file we uploaded to e-Learning to the ‘</w:t>
+      </w:r>
+      <w:proofErr w:type="spellStart"/>
+      <w:r>
+        <w:rPr>
+          <w:sz w:val="24"/>
+          <w:szCs w:val="24"/>
+        </w:rPr>
+        <w:t>htdocs</w:t>
+      </w:r>
+      <w:proofErr w:type="spellEnd"/>
+      <w:r>
+        <w:rPr>
+          <w:sz w:val="24"/>
+          <w:szCs w:val="24"/>
+        </w:rPr>
+        <w:t>’ folder located inside the installation folder of the XAMPP server.</w:t>
       </w:r>
     </w:p>
     <w:p>
@@ -1363,7 +1648,39 @@
           <w:sz w:val="24"/>
           <w:szCs w:val="24"/>
         </w:rPr>
-        <w:t>Once there, click on the ‘SQL’ tab, copy the contents of the ‘db.sql’ file located in the ‘bio-health’ folder you moved to the ‘htdocs’ folder of your XAMPP installation</w:t>
+        <w:t>Once there, click on the ‘SQL’ tab, copy the contents of the ‘</w:t>
+      </w:r>
+      <w:proofErr w:type="spellStart"/>
+      <w:r>
+        <w:rPr>
+          <w:sz w:val="24"/>
+          <w:szCs w:val="24"/>
+        </w:rPr>
+        <w:t>db.sql</w:t>
+      </w:r>
+      <w:proofErr w:type="spellEnd"/>
+      <w:r>
+        <w:rPr>
+          <w:sz w:val="24"/>
+          <w:szCs w:val="24"/>
+        </w:rPr>
+        <w:t>’ file located in the ‘bio-health’ folder you moved to the ‘</w:t>
+      </w:r>
+      <w:proofErr w:type="spellStart"/>
+      <w:r>
+        <w:rPr>
+          <w:sz w:val="24"/>
+          <w:szCs w:val="24"/>
+        </w:rPr>
+        <w:t>htdocs</w:t>
+      </w:r>
+      <w:proofErr w:type="spellEnd"/>
+      <w:r>
+        <w:rPr>
+          <w:sz w:val="24"/>
+          <w:szCs w:val="24"/>
+        </w:rPr>
+        <w:t>’ folder of your XAMPP installation</w:t>
       </w:r>
       <w:r>
         <w:rPr>
@@ -1398,7 +1715,23 @@
           <w:sz w:val="24"/>
           <w:szCs w:val="24"/>
         </w:rPr>
-        <w:t>If done successfully, there should be a new database named ‘biohealth’ on the list of databases shown on the left, as shown on the image below:</w:t>
+        <w:t>If done successfully, there should be a new database named ‘</w:t>
+      </w:r>
+      <w:proofErr w:type="spellStart"/>
+      <w:r>
+        <w:rPr>
+          <w:sz w:val="24"/>
+          <w:szCs w:val="24"/>
+        </w:rPr>
+        <w:t>biohealth</w:t>
+      </w:r>
+      <w:proofErr w:type="spellEnd"/>
+      <w:r>
+        <w:rPr>
+          <w:sz w:val="24"/>
+          <w:szCs w:val="24"/>
+        </w:rPr>
+        <w:t>’ on the list of databases shown on the left, as shown on the image below:</w:t>
       </w:r>
     </w:p>
     <w:p>
@@ -1471,7 +1804,39 @@
           <w:sz w:val="24"/>
           <w:szCs w:val="24"/>
         </w:rPr>
-        <w:t xml:space="preserve">Next, either click on the ‘Admin’ button of the Apache module of the XAMPP Control Panel or head to the browser of your choice and type ‘localhost’ in the url box. If done correctly this should take you to the ‘Index.php’ page which is the main page of the app (the </w:t>
+        <w:t xml:space="preserve">Next, either click on the ‘Admin’ button of the Apache module of the XAMPP Control Panel or head to the browser of your choice and type ‘localhost’ in the </w:t>
+      </w:r>
+      <w:proofErr w:type="spellStart"/>
+      <w:r>
+        <w:rPr>
+          <w:sz w:val="24"/>
+          <w:szCs w:val="24"/>
+        </w:rPr>
+        <w:t>url</w:t>
+      </w:r>
+      <w:proofErr w:type="spellEnd"/>
+      <w:r>
+        <w:rPr>
+          <w:sz w:val="24"/>
+          <w:szCs w:val="24"/>
+        </w:rPr>
+        <w:t xml:space="preserve"> box. If done correctly this should take you to the ‘</w:t>
+      </w:r>
+      <w:proofErr w:type="spellStart"/>
+      <w:r>
+        <w:rPr>
+          <w:sz w:val="24"/>
+          <w:szCs w:val="24"/>
+        </w:rPr>
+        <w:t>Index.php</w:t>
+      </w:r>
+      <w:proofErr w:type="spellEnd"/>
+      <w:r>
+        <w:rPr>
+          <w:sz w:val="24"/>
+          <w:szCs w:val="24"/>
+        </w:rPr>
+        <w:t xml:space="preserve">’ page which is the main page of the app (the </w:t>
       </w:r>
       <w:r>
         <w:rPr>
@@ -1514,7 +1879,23 @@
           <w:szCs w:val="24"/>
         </w:rPr>
         <w:lastRenderedPageBreak/>
-        <w:t>redirected to ‘localhost/dashboard’ instead of our ‘Index.php’ page), just copy the URL ‘</w:t>
+        <w:t>redirected to ‘localhost/dashboard’ instead of our ‘</w:t>
+      </w:r>
+      <w:proofErr w:type="spellStart"/>
+      <w:r>
+        <w:rPr>
+          <w:sz w:val="24"/>
+          <w:szCs w:val="24"/>
+        </w:rPr>
+        <w:t>Index.php</w:t>
+      </w:r>
+      <w:proofErr w:type="spellEnd"/>
+      <w:r>
+        <w:rPr>
+          <w:sz w:val="24"/>
+          <w:szCs w:val="24"/>
+        </w:rPr>
+        <w:t>’ page), just copy the URL ‘</w:t>
       </w:r>
       <w:r>
         <w:rPr>
@@ -1566,87 +1947,2172 @@
         <w:pStyle w:val="Heading1"/>
       </w:pPr>
       <w:r>
-        <w:rPr>
-          <w:lang w:val="el-GR"/>
-        </w:rPr>
-        <w:t>Περιγραφή</w:t>
-      </w:r>
-      <w:r>
+        <w:t>Description of developed functions of the 3</w:t>
+      </w:r>
+      <w:r>
+        <w:rPr>
+          <w:vertAlign w:val="superscript"/>
+        </w:rPr>
+        <w:t>rd</w:t>
+      </w:r>
+      <w:r>
+        <w:t xml:space="preserve"> part</w:t>
+      </w:r>
+    </w:p>
+    <w:p/>
+    <w:p>
+      <w:pPr>
+        <w:pStyle w:val="Heading2"/>
+      </w:pPr>
+      <w:r>
+        <w:t>Navbar and footer</w:t>
+      </w:r>
+    </w:p>
+    <w:p>
+      <w:pPr>
+        <w:jc w:val="both"/>
+        <w:rPr>
+          <w:sz w:val="24"/>
+          <w:szCs w:val="24"/>
+        </w:rPr>
+      </w:pPr>
+      <w:r>
+        <w:rPr>
+          <w:sz w:val="24"/>
+          <w:szCs w:val="24"/>
+        </w:rPr>
+        <w:t>In the third part we have merged the previous two navbar files, the ‘AdminNavbar.html’ and the ‘UserNavbar.html’ to a single file named ‘</w:t>
+      </w:r>
+      <w:proofErr w:type="spellStart"/>
+      <w:r>
+        <w:rPr>
+          <w:sz w:val="24"/>
+          <w:szCs w:val="24"/>
+        </w:rPr>
+        <w:t>Navbar.php</w:t>
+      </w:r>
+      <w:proofErr w:type="spellEnd"/>
+      <w:r>
+        <w:rPr>
+          <w:sz w:val="24"/>
+          <w:szCs w:val="24"/>
+        </w:rPr>
+        <w:t xml:space="preserve">’. This file is included in each page file around the start of the body and at the top of it starts a </w:t>
+      </w:r>
+      <w:proofErr w:type="gramStart"/>
+      <w:r>
+        <w:rPr>
+          <w:sz w:val="24"/>
+          <w:szCs w:val="24"/>
+        </w:rPr>
+        <w:t>session</w:t>
+      </w:r>
+      <w:proofErr w:type="gramEnd"/>
+      <w:r>
+        <w:rPr>
+          <w:sz w:val="24"/>
+          <w:szCs w:val="24"/>
+        </w:rPr>
+        <w:t xml:space="preserve"> so the session variables are always available on every page.</w:t>
+      </w:r>
+    </w:p>
+    <w:p>
+      <w:pPr>
+        <w:jc w:val="both"/>
+        <w:rPr>
+          <w:sz w:val="24"/>
+          <w:szCs w:val="24"/>
+        </w:rPr>
+      </w:pPr>
+      <w:r>
+        <w:rPr>
+          <w:sz w:val="24"/>
+          <w:szCs w:val="24"/>
+        </w:rPr>
+        <w:t>Inside the ‘</w:t>
+      </w:r>
+      <w:proofErr w:type="spellStart"/>
+      <w:r>
+        <w:rPr>
+          <w:sz w:val="24"/>
+          <w:szCs w:val="24"/>
+        </w:rPr>
+        <w:t>Navbar.php</w:t>
+      </w:r>
+      <w:proofErr w:type="spellEnd"/>
+      <w:r>
+        <w:rPr>
+          <w:sz w:val="24"/>
+          <w:szCs w:val="24"/>
+        </w:rPr>
+        <w:t xml:space="preserve">’ file there are several different </w:t>
+      </w:r>
+      <w:proofErr w:type="spellStart"/>
+      <w:r>
+        <w:rPr>
+          <w:sz w:val="24"/>
+          <w:szCs w:val="24"/>
+        </w:rPr>
+        <w:t>php</w:t>
+      </w:r>
+      <w:proofErr w:type="spellEnd"/>
+      <w:r>
+        <w:rPr>
+          <w:sz w:val="24"/>
+          <w:szCs w:val="24"/>
+        </w:rPr>
+        <w:t xml:space="preserve"> scripts which among other functions, control what icons are echoed based on the role of the signed in account or the lack of signed in account, what drop down menu options are echoed based on the sign in status, which options are echoed on the ‘burger’ menu based on whether the account is logged in as an administrator or not.</w:t>
+      </w:r>
+    </w:p>
+    <w:p>
+      <w:pPr>
+        <w:jc w:val="both"/>
+        <w:rPr>
+          <w:sz w:val="24"/>
+          <w:szCs w:val="24"/>
+        </w:rPr>
+      </w:pPr>
+      <w:r>
+        <w:rPr>
+          <w:sz w:val="24"/>
+          <w:szCs w:val="24"/>
+        </w:rPr>
+        <w:t>The different category options are also dynamically echoed using the categories saved in the database when not signed in as an administrator.</w:t>
+      </w:r>
+      <w:r>
+        <w:rPr>
+          <w:sz w:val="24"/>
+          <w:szCs w:val="24"/>
+        </w:rPr>
+        <w:t xml:space="preserve"> Lastly, the search bar has some differences in the html code based on whether the page the navbar file is included in is the search page or not.</w:t>
+      </w:r>
+    </w:p>
+    <w:p>
+      <w:r>
+        <w:t>We also merged the previously different footer files into a single file named ‘</w:t>
+      </w:r>
+      <w:proofErr w:type="spellStart"/>
+      <w:r>
+        <w:t>Footer.php</w:t>
+      </w:r>
+      <w:proofErr w:type="spellEnd"/>
+      <w:r>
+        <w:t xml:space="preserve">’ which does not have any </w:t>
+      </w:r>
+      <w:proofErr w:type="spellStart"/>
+      <w:r>
+        <w:t>php</w:t>
+      </w:r>
+      <w:proofErr w:type="spellEnd"/>
+      <w:r>
+        <w:t xml:space="preserve"> code inside it since it is the same for all pages.</w:t>
+      </w:r>
+    </w:p>
+    <w:p/>
+    <w:p>
+      <w:pPr>
+        <w:pStyle w:val="Heading2"/>
+      </w:pPr>
+      <w:r>
+        <w:t>The ‘</w:t>
+      </w:r>
+      <w:proofErr w:type="spellStart"/>
+      <w:r>
+        <w:t>PHP_Back_End</w:t>
+      </w:r>
+      <w:proofErr w:type="spellEnd"/>
+      <w:r>
+        <w:t>/</w:t>
+      </w:r>
+      <w:proofErr w:type="spellStart"/>
+      <w:r>
+        <w:t>db_connection.php</w:t>
+      </w:r>
+      <w:proofErr w:type="spellEnd"/>
+      <w:r>
+        <w:t>’ file</w:t>
+      </w:r>
+    </w:p>
+    <w:p>
+      <w:pPr>
+        <w:jc w:val="both"/>
+        <w:rPr>
+          <w:sz w:val="24"/>
+          <w:szCs w:val="24"/>
+        </w:rPr>
+      </w:pPr>
+      <w:r>
+        <w:rPr>
+          <w:sz w:val="24"/>
+          <w:szCs w:val="24"/>
+        </w:rPr>
+        <w:t xml:space="preserve">This </w:t>
+      </w:r>
+      <w:proofErr w:type="spellStart"/>
+      <w:r>
+        <w:rPr>
+          <w:sz w:val="24"/>
+          <w:szCs w:val="24"/>
+        </w:rPr>
+        <w:t>php</w:t>
+      </w:r>
+      <w:proofErr w:type="spellEnd"/>
+      <w:r>
+        <w:rPr>
+          <w:sz w:val="24"/>
+          <w:szCs w:val="24"/>
+        </w:rPr>
+        <w:t xml:space="preserve"> script is included wherever a connection to the database needs to be established. It simply connects to the web app’s MySQL database using the XAMPP’s default account with the hostname being ‘localhost’, the username being ‘root’, the password being an empty string and the database name being ‘</w:t>
+      </w:r>
+      <w:proofErr w:type="spellStart"/>
+      <w:r>
+        <w:rPr>
+          <w:sz w:val="24"/>
+          <w:szCs w:val="24"/>
+        </w:rPr>
+        <w:t>biohealth</w:t>
+      </w:r>
+      <w:proofErr w:type="spellEnd"/>
+      <w:r>
+        <w:rPr>
+          <w:sz w:val="24"/>
+          <w:szCs w:val="24"/>
+        </w:rPr>
+        <w:t xml:space="preserve">’. If for some reason you cannot connect to the database because of the account info being wrong, you can change it in this </w:t>
+      </w:r>
+      <w:proofErr w:type="spellStart"/>
+      <w:r>
+        <w:rPr>
+          <w:sz w:val="24"/>
+          <w:szCs w:val="24"/>
+        </w:rPr>
+        <w:t>php</w:t>
+      </w:r>
+      <w:proofErr w:type="spellEnd"/>
+      <w:r>
+        <w:rPr>
+          <w:sz w:val="24"/>
+          <w:szCs w:val="24"/>
+        </w:rPr>
         <w:t xml:space="preserve"> </w:t>
       </w:r>
-      <w:r>
-        <w:rPr>
-          <w:lang w:val="el-GR"/>
-        </w:rPr>
-        <w:t>υλοποιήσεων</w:t>
+      <w:proofErr w:type="gramStart"/>
+      <w:r>
+        <w:rPr>
+          <w:sz w:val="24"/>
+          <w:szCs w:val="24"/>
+        </w:rPr>
+        <w:t>script</w:t>
+      </w:r>
+      <w:proofErr w:type="gramEnd"/>
+      <w:r>
+        <w:rPr>
+          <w:sz w:val="24"/>
+          <w:szCs w:val="24"/>
+        </w:rPr>
+        <w:t xml:space="preserve"> and the change will apply to the whole web app.</w:t>
+      </w:r>
+    </w:p>
+    <w:p/>
+    <w:p>
+      <w:pPr>
+        <w:pStyle w:val="Heading2"/>
+      </w:pPr>
+      <w:r>
+        <w:t>Search</w:t>
       </w:r>
       <w:r>
         <w:t xml:space="preserve"> </w:t>
       </w:r>
       <w:r>
-        <w:rPr>
-          <w:lang w:val="el-GR"/>
-        </w:rPr>
-        <w:t>του</w:t>
-      </w:r>
-      <w:r>
-        <w:t xml:space="preserve"> 3</w:t>
+        <w:t>bar</w:t>
+      </w:r>
+      <w:r>
+        <w:t xml:space="preserve"> and search page</w:t>
+      </w:r>
+    </w:p>
+    <w:p>
+      <w:pPr>
+        <w:jc w:val="both"/>
+        <w:rPr>
+          <w:sz w:val="24"/>
+          <w:szCs w:val="24"/>
+        </w:rPr>
+      </w:pPr>
+      <w:r>
+        <w:rPr>
+          <w:sz w:val="24"/>
+          <w:szCs w:val="24"/>
+        </w:rPr>
+        <w:t xml:space="preserve">The search bar located in the navbar is </w:t>
+      </w:r>
+      <w:r>
+        <w:rPr>
+          <w:sz w:val="24"/>
+          <w:szCs w:val="24"/>
+        </w:rPr>
+        <w:t xml:space="preserve">now </w:t>
+      </w:r>
+      <w:r>
+        <w:rPr>
+          <w:sz w:val="24"/>
+          <w:szCs w:val="24"/>
+        </w:rPr>
+        <w:t>fully operational and upon clicking the magnifying glass button, you are redirected to the ‘</w:t>
+      </w:r>
+      <w:proofErr w:type="spellStart"/>
+      <w:r>
+        <w:rPr>
+          <w:sz w:val="24"/>
+          <w:szCs w:val="24"/>
+        </w:rPr>
+        <w:t>Search.php</w:t>
+      </w:r>
+      <w:proofErr w:type="spellEnd"/>
+      <w:r>
+        <w:rPr>
+          <w:sz w:val="24"/>
+          <w:szCs w:val="24"/>
+        </w:rPr>
+        <w:t>’ page with the applicable get parameters where all the products found in the database with a matching name or category name are listed.</w:t>
+      </w:r>
+      <w:r>
+        <w:rPr>
+          <w:sz w:val="24"/>
+          <w:szCs w:val="24"/>
+        </w:rPr>
+        <w:t xml:space="preserve"> </w:t>
+      </w:r>
+      <w:r>
+        <w:rPr>
+          <w:sz w:val="24"/>
+          <w:szCs w:val="24"/>
+        </w:rPr>
+        <w:t xml:space="preserve">The products listed are refreshed </w:t>
+      </w:r>
+      <w:r>
+        <w:rPr>
+          <w:sz w:val="24"/>
+          <w:szCs w:val="24"/>
+        </w:rPr>
+        <w:t>upon changing the input of the search bar if you are on the ‘</w:t>
+      </w:r>
+      <w:proofErr w:type="spellStart"/>
+      <w:r>
+        <w:rPr>
+          <w:sz w:val="24"/>
+          <w:szCs w:val="24"/>
+        </w:rPr>
+        <w:t>Search.php</w:t>
+      </w:r>
+      <w:proofErr w:type="spellEnd"/>
+      <w:r>
+        <w:rPr>
+          <w:sz w:val="24"/>
+          <w:szCs w:val="24"/>
+        </w:rPr>
+        <w:t>’ page.</w:t>
+      </w:r>
+    </w:p>
+    <w:p>
+      <w:pPr>
+        <w:jc w:val="both"/>
+        <w:rPr>
+          <w:sz w:val="24"/>
+          <w:szCs w:val="24"/>
+        </w:rPr>
+      </w:pPr>
+      <w:r>
+        <w:rPr>
+          <w:sz w:val="24"/>
+          <w:szCs w:val="24"/>
+        </w:rPr>
+        <w:lastRenderedPageBreak/>
+        <w:t>If an account is not logged in, the visitor can only see the products and go to the information page by clicking on their image or name and stock information. If the account is logged in as a customer, they can also add each product to their cart by clicking the applicable button and this is also now operational. Lastly, if logged in as an administrator, you can edit each product’s information or delete it from the database altogether. There are also two filters available, a filter for the categories of the products and a filter to sort the products.</w:t>
+      </w:r>
+    </w:p>
+    <w:p>
+      <w:pPr>
+        <w:jc w:val="both"/>
+        <w:rPr>
+          <w:sz w:val="24"/>
+          <w:szCs w:val="24"/>
+        </w:rPr>
+      </w:pPr>
+      <w:r>
+        <w:rPr>
+          <w:sz w:val="24"/>
+          <w:szCs w:val="24"/>
+        </w:rPr>
+        <w:t xml:space="preserve">Updating the </w:t>
+      </w:r>
+      <w:r>
+        <w:rPr>
+          <w:sz w:val="24"/>
+          <w:szCs w:val="24"/>
+        </w:rPr>
+        <w:t xml:space="preserve">search results when coming from a different page is done with the </w:t>
+      </w:r>
+      <w:proofErr w:type="spellStart"/>
+      <w:r>
+        <w:rPr>
+          <w:sz w:val="24"/>
+          <w:szCs w:val="24"/>
+        </w:rPr>
+        <w:t>php</w:t>
+      </w:r>
+      <w:proofErr w:type="spellEnd"/>
+      <w:r>
+        <w:rPr>
+          <w:sz w:val="24"/>
+          <w:szCs w:val="24"/>
+        </w:rPr>
+        <w:t xml:space="preserve"> script located inside the div element with the id ‘</w:t>
+      </w:r>
+      <w:proofErr w:type="gramStart"/>
+      <w:r>
+        <w:rPr>
+          <w:sz w:val="24"/>
+          <w:szCs w:val="24"/>
+        </w:rPr>
+        <w:t>products’</w:t>
+      </w:r>
+      <w:proofErr w:type="gramEnd"/>
+      <w:r>
+        <w:rPr>
+          <w:sz w:val="24"/>
+          <w:szCs w:val="24"/>
+        </w:rPr>
+        <w:t>. Updating the search results when already in the ‘</w:t>
+      </w:r>
+      <w:proofErr w:type="spellStart"/>
+      <w:r>
+        <w:rPr>
+          <w:sz w:val="24"/>
+          <w:szCs w:val="24"/>
+        </w:rPr>
+        <w:t>Search.php</w:t>
+      </w:r>
+      <w:proofErr w:type="spellEnd"/>
+      <w:r>
+        <w:rPr>
+          <w:sz w:val="24"/>
+          <w:szCs w:val="24"/>
+        </w:rPr>
+        <w:t xml:space="preserve">’ page is handled by the four </w:t>
+      </w:r>
+      <w:proofErr w:type="spellStart"/>
+      <w:r>
+        <w:rPr>
+          <w:sz w:val="24"/>
+          <w:szCs w:val="24"/>
+        </w:rPr>
+        <w:t>javascript</w:t>
+      </w:r>
+      <w:proofErr w:type="spellEnd"/>
+      <w:r>
+        <w:rPr>
+          <w:sz w:val="24"/>
+          <w:szCs w:val="24"/>
+        </w:rPr>
+        <w:t xml:space="preserve"> scripts located at the end of the head of the ‘</w:t>
+      </w:r>
+      <w:proofErr w:type="spellStart"/>
+      <w:r>
+        <w:rPr>
+          <w:sz w:val="24"/>
+          <w:szCs w:val="24"/>
+        </w:rPr>
+        <w:t>Search.php</w:t>
+      </w:r>
+      <w:proofErr w:type="spellEnd"/>
+      <w:r>
+        <w:rPr>
+          <w:sz w:val="24"/>
+          <w:szCs w:val="24"/>
+        </w:rPr>
+        <w:t xml:space="preserve">’ file by using </w:t>
+      </w:r>
+      <w:proofErr w:type="spellStart"/>
+      <w:r>
+        <w:rPr>
+          <w:sz w:val="24"/>
+          <w:szCs w:val="24"/>
+        </w:rPr>
+        <w:t>jquery</w:t>
+      </w:r>
+      <w:proofErr w:type="spellEnd"/>
+      <w:r>
+        <w:rPr>
+          <w:sz w:val="24"/>
+          <w:szCs w:val="24"/>
+        </w:rPr>
+        <w:t xml:space="preserve"> and making a get </w:t>
+      </w:r>
+      <w:r>
+        <w:rPr>
+          <w:sz w:val="24"/>
+          <w:szCs w:val="24"/>
+        </w:rPr>
+        <w:t>request</w:t>
+      </w:r>
+      <w:r>
+        <w:rPr>
+          <w:sz w:val="24"/>
+          <w:szCs w:val="24"/>
+        </w:rPr>
+        <w:t xml:space="preserve"> to the </w:t>
+      </w:r>
+      <w:proofErr w:type="spellStart"/>
+      <w:r>
+        <w:rPr>
+          <w:sz w:val="24"/>
+          <w:szCs w:val="24"/>
+        </w:rPr>
+        <w:t>php</w:t>
+      </w:r>
+      <w:proofErr w:type="spellEnd"/>
+      <w:r>
+        <w:rPr>
+          <w:sz w:val="24"/>
+          <w:szCs w:val="24"/>
+        </w:rPr>
+        <w:t xml:space="preserve"> script located in ‘</w:t>
+      </w:r>
+      <w:proofErr w:type="spellStart"/>
+      <w:r>
+        <w:rPr>
+          <w:sz w:val="24"/>
+          <w:szCs w:val="24"/>
+        </w:rPr>
+        <w:t>PHP_Back_End</w:t>
+      </w:r>
+      <w:proofErr w:type="spellEnd"/>
+      <w:r>
+        <w:rPr>
+          <w:sz w:val="24"/>
+          <w:szCs w:val="24"/>
+        </w:rPr>
+        <w:t>/</w:t>
+      </w:r>
+      <w:proofErr w:type="spellStart"/>
+      <w:r>
+        <w:rPr>
+          <w:sz w:val="24"/>
+          <w:szCs w:val="24"/>
+        </w:rPr>
+        <w:t>search.php</w:t>
+      </w:r>
+      <w:proofErr w:type="spellEnd"/>
+      <w:r>
+        <w:rPr>
+          <w:sz w:val="24"/>
+          <w:szCs w:val="24"/>
+        </w:rPr>
+        <w:t>’ which updates the search results.</w:t>
+      </w:r>
+      <w:r>
+        <w:rPr>
+          <w:sz w:val="24"/>
+          <w:szCs w:val="24"/>
+        </w:rPr>
+        <w:t xml:space="preserve"> The categories and sort types are echoed by the scripts located inside the select tags with ids ‘category’ and ‘order’.</w:t>
+      </w:r>
+    </w:p>
+    <w:p>
+      <w:pPr>
+        <w:jc w:val="both"/>
+        <w:rPr>
+          <w:sz w:val="24"/>
+          <w:szCs w:val="24"/>
+        </w:rPr>
+      </w:pPr>
+      <w:r>
+        <w:rPr>
+          <w:sz w:val="24"/>
+          <w:szCs w:val="24"/>
+        </w:rPr>
+        <w:t xml:space="preserve">Lastly, when a product is added to the cart or is to be deleted, </w:t>
+      </w:r>
+      <w:r>
+        <w:rPr>
+          <w:sz w:val="24"/>
+          <w:szCs w:val="24"/>
+        </w:rPr>
+        <w:t>the applicable</w:t>
+      </w:r>
+      <w:r>
+        <w:rPr>
+          <w:sz w:val="24"/>
+          <w:szCs w:val="24"/>
+        </w:rPr>
+        <w:t xml:space="preserve"> </w:t>
+      </w:r>
+      <w:proofErr w:type="spellStart"/>
+      <w:r>
+        <w:rPr>
+          <w:sz w:val="24"/>
+          <w:szCs w:val="24"/>
+        </w:rPr>
+        <w:t>javascript</w:t>
+      </w:r>
+      <w:proofErr w:type="spellEnd"/>
+      <w:r>
+        <w:rPr>
+          <w:sz w:val="24"/>
+          <w:szCs w:val="24"/>
+        </w:rPr>
+        <w:t xml:space="preserve"> function from the file</w:t>
+      </w:r>
+      <w:r>
+        <w:rPr>
+          <w:sz w:val="24"/>
+          <w:szCs w:val="24"/>
+        </w:rPr>
+        <w:t xml:space="preserve"> ‘JS/search.js’ which also makes a get request to the ‘</w:t>
+      </w:r>
+      <w:proofErr w:type="spellStart"/>
+      <w:r>
+        <w:rPr>
+          <w:sz w:val="24"/>
+          <w:szCs w:val="24"/>
+        </w:rPr>
+        <w:t>PHP_Back_End</w:t>
+      </w:r>
+      <w:proofErr w:type="spellEnd"/>
+      <w:r>
+        <w:rPr>
+          <w:sz w:val="24"/>
+          <w:szCs w:val="24"/>
+        </w:rPr>
+        <w:t>/</w:t>
+      </w:r>
+      <w:proofErr w:type="spellStart"/>
+      <w:r>
+        <w:rPr>
+          <w:sz w:val="24"/>
+          <w:szCs w:val="24"/>
+        </w:rPr>
+        <w:t>search.php</w:t>
+      </w:r>
+      <w:proofErr w:type="spellEnd"/>
+      <w:r>
+        <w:rPr>
+          <w:sz w:val="24"/>
+          <w:szCs w:val="24"/>
+        </w:rPr>
+        <w:t>’ script for adding to cart and to the ‘</w:t>
+      </w:r>
+      <w:proofErr w:type="spellStart"/>
+      <w:r>
+        <w:rPr>
+          <w:sz w:val="24"/>
+          <w:szCs w:val="24"/>
+        </w:rPr>
+        <w:t>PHP_Back_End</w:t>
+      </w:r>
+      <w:proofErr w:type="spellEnd"/>
+      <w:r>
+        <w:rPr>
+          <w:sz w:val="24"/>
+          <w:szCs w:val="24"/>
+        </w:rPr>
+        <w:t>/</w:t>
+      </w:r>
+      <w:proofErr w:type="spellStart"/>
+      <w:r>
+        <w:rPr>
+          <w:sz w:val="24"/>
+          <w:szCs w:val="24"/>
+        </w:rPr>
+        <w:t>delete_product</w:t>
+      </w:r>
+      <w:r>
+        <w:rPr>
+          <w:sz w:val="24"/>
+          <w:szCs w:val="24"/>
+        </w:rPr>
+        <w:t>.php</w:t>
+      </w:r>
+      <w:proofErr w:type="spellEnd"/>
+      <w:r>
+        <w:rPr>
+          <w:sz w:val="24"/>
+          <w:szCs w:val="24"/>
+        </w:rPr>
+        <w:t xml:space="preserve">’ script for deleting the product. </w:t>
+      </w:r>
+      <w:proofErr w:type="gramStart"/>
+      <w:r>
+        <w:rPr>
+          <w:sz w:val="24"/>
+          <w:szCs w:val="24"/>
+        </w:rPr>
+        <w:t>All of</w:t>
+      </w:r>
+      <w:proofErr w:type="gramEnd"/>
+      <w:r>
+        <w:rPr>
+          <w:sz w:val="24"/>
+          <w:szCs w:val="24"/>
+        </w:rPr>
+        <w:t xml:space="preserve"> the search functionalities use the function ‘</w:t>
+      </w:r>
+      <w:proofErr w:type="spellStart"/>
+      <w:r>
+        <w:rPr>
+          <w:sz w:val="24"/>
+          <w:szCs w:val="24"/>
+        </w:rPr>
+        <w:t>updateSearchResults</w:t>
+      </w:r>
+      <w:proofErr w:type="spellEnd"/>
+      <w:r>
+        <w:rPr>
+          <w:sz w:val="24"/>
+          <w:szCs w:val="24"/>
+        </w:rPr>
+        <w:t>’ located in the ‘</w:t>
+      </w:r>
+      <w:proofErr w:type="spellStart"/>
+      <w:r>
+        <w:rPr>
+          <w:sz w:val="24"/>
+          <w:szCs w:val="24"/>
+        </w:rPr>
+        <w:t>PHP_Back_End</w:t>
+      </w:r>
+      <w:proofErr w:type="spellEnd"/>
+      <w:r>
+        <w:rPr>
+          <w:sz w:val="24"/>
+          <w:szCs w:val="24"/>
+        </w:rPr>
+        <w:t>/</w:t>
+      </w:r>
+      <w:proofErr w:type="spellStart"/>
+      <w:r>
+        <w:rPr>
+          <w:sz w:val="24"/>
+          <w:szCs w:val="24"/>
+        </w:rPr>
+        <w:t>search</w:t>
+      </w:r>
+      <w:r>
+        <w:rPr>
+          <w:sz w:val="24"/>
+          <w:szCs w:val="24"/>
+        </w:rPr>
+        <w:t>_functions</w:t>
+      </w:r>
+      <w:r>
+        <w:rPr>
+          <w:sz w:val="24"/>
+          <w:szCs w:val="24"/>
+        </w:rPr>
+        <w:t>.php</w:t>
+      </w:r>
+      <w:proofErr w:type="spellEnd"/>
+      <w:r>
+        <w:rPr>
+          <w:sz w:val="24"/>
+          <w:szCs w:val="24"/>
+        </w:rPr>
+        <w:t>’ script by including it to search for the products and echo them.</w:t>
+      </w:r>
+    </w:p>
+    <w:p>
+      <w:pPr>
+        <w:jc w:val="both"/>
+        <w:rPr>
+          <w:sz w:val="24"/>
+          <w:szCs w:val="24"/>
+        </w:rPr>
+      </w:pPr>
+    </w:p>
+    <w:p>
+      <w:pPr>
+        <w:pStyle w:val="Heading2"/>
+      </w:pPr>
+      <w:r>
+        <w:t>Cart</w:t>
+      </w:r>
+    </w:p>
+    <w:p>
+      <w:pPr>
+        <w:jc w:val="both"/>
+      </w:pPr>
+      <w:r>
+        <w:t>The cart is now fully operational</w:t>
+      </w:r>
+      <w:r>
+        <w:t>. The products added to it are shown based on the database’s ‘</w:t>
+      </w:r>
+      <w:proofErr w:type="spellStart"/>
+      <w:r>
+        <w:t>cart_item</w:t>
+      </w:r>
+      <w:proofErr w:type="spellEnd"/>
+      <w:r>
+        <w:t>’ table with rows that have the same ‘</w:t>
+      </w:r>
+      <w:proofErr w:type="spellStart"/>
+      <w:r>
+        <w:t>user_id</w:t>
+      </w:r>
+      <w:proofErr w:type="spellEnd"/>
+      <w:r>
+        <w:t xml:space="preserve">’ as the account that is logged in. This is all achieved by the </w:t>
+      </w:r>
+      <w:proofErr w:type="spellStart"/>
+      <w:r>
+        <w:t>php</w:t>
+      </w:r>
+      <w:proofErr w:type="spellEnd"/>
+      <w:r>
+        <w:t xml:space="preserve"> script located in the div element with id ‘products’ in the ‘</w:t>
+      </w:r>
+      <w:proofErr w:type="spellStart"/>
+      <w:r>
+        <w:t>UserCart.php</w:t>
+      </w:r>
+      <w:proofErr w:type="spellEnd"/>
+      <w:r>
+        <w:t>’ file.</w:t>
+      </w:r>
+    </w:p>
+    <w:p>
+      <w:pPr>
+        <w:jc w:val="both"/>
+      </w:pPr>
+      <w:r>
+        <w:t xml:space="preserve">Cart items can have their amount changed on the cart </w:t>
+      </w:r>
+      <w:proofErr w:type="gramStart"/>
+      <w:r>
+        <w:t>page,</w:t>
+      </w:r>
+      <w:proofErr w:type="gramEnd"/>
+      <w:r>
+        <w:t xml:space="preserve"> this is done by calling the applicable </w:t>
+      </w:r>
+      <w:proofErr w:type="spellStart"/>
+      <w:r>
+        <w:t>javascript</w:t>
+      </w:r>
+      <w:proofErr w:type="spellEnd"/>
+      <w:r>
+        <w:t xml:space="preserve"> functions located in the ‘JS/cartpage.js’ file which send get requests to the ‘</w:t>
+      </w:r>
+      <w:proofErr w:type="spellStart"/>
+      <w:r>
+        <w:t>PHP_Back_End</w:t>
+      </w:r>
+      <w:proofErr w:type="spellEnd"/>
+      <w:r>
+        <w:t>/</w:t>
+      </w:r>
+      <w:proofErr w:type="spellStart"/>
+      <w:r>
+        <w:t>edit_cart.php</w:t>
+      </w:r>
+      <w:proofErr w:type="spellEnd"/>
+      <w:r>
+        <w:t xml:space="preserve">’ </w:t>
+      </w:r>
+      <w:proofErr w:type="spellStart"/>
+      <w:r>
+        <w:t>php</w:t>
+      </w:r>
+      <w:proofErr w:type="spellEnd"/>
+      <w:r>
+        <w:t xml:space="preserve"> script with the needed parameters which in turn makes the needed changes to the database</w:t>
+      </w:r>
+      <w:r>
+        <w:t>.</w:t>
+      </w:r>
+    </w:p>
+    <w:p>
+      <w:pPr>
+        <w:jc w:val="both"/>
+      </w:pPr>
+      <w:r>
+        <w:t xml:space="preserve">When the ‘Proceed to checkout’ button is clicked, the </w:t>
+      </w:r>
+      <w:proofErr w:type="spellStart"/>
+      <w:r>
+        <w:t>javascript</w:t>
+      </w:r>
+      <w:proofErr w:type="spellEnd"/>
+      <w:r>
+        <w:t xml:space="preserve"> function ‘</w:t>
+      </w:r>
+      <w:proofErr w:type="spellStart"/>
+      <w:r>
+        <w:t>updateShippingType</w:t>
+      </w:r>
+      <w:proofErr w:type="spellEnd"/>
+      <w:r>
+        <w:t>’ sends a get request to the ‘</w:t>
+      </w:r>
+      <w:proofErr w:type="spellStart"/>
+      <w:r>
+        <w:t>PHP_Back_End</w:t>
+      </w:r>
+      <w:proofErr w:type="spellEnd"/>
+      <w:r>
+        <w:t>/</w:t>
+      </w:r>
+      <w:proofErr w:type="spellStart"/>
+      <w:r>
+        <w:t>edit_cart.php</w:t>
+      </w:r>
+      <w:proofErr w:type="spellEnd"/>
+      <w:r>
+        <w:t xml:space="preserve">’ </w:t>
+      </w:r>
+      <w:proofErr w:type="spellStart"/>
+      <w:r>
+        <w:t>php</w:t>
+      </w:r>
+      <w:proofErr w:type="spellEnd"/>
+      <w:r>
+        <w:t xml:space="preserve"> script which inserts into the database ‘shipping’ table or updates the cost and max delivery time of the chosen shipping method.</w:t>
+      </w:r>
+    </w:p>
+    <w:p>
+      <w:pPr>
+        <w:jc w:val="both"/>
+      </w:pPr>
+    </w:p>
+    <w:p>
+      <w:pPr>
+        <w:pStyle w:val="Heading2"/>
+      </w:pPr>
+      <w:r>
+        <w:t>Checkout</w:t>
+      </w:r>
+    </w:p>
+    <w:p>
+      <w:pPr>
+        <w:jc w:val="both"/>
+        <w:rPr>
+          <w:sz w:val="24"/>
+          <w:szCs w:val="24"/>
+        </w:rPr>
+      </w:pPr>
+      <w:r>
+        <w:rPr>
+          <w:sz w:val="24"/>
+          <w:szCs w:val="24"/>
+        </w:rPr>
+        <w:t xml:space="preserve">The checkout is also now fully operational. We have also added a ‘Phone number’ field. The fields </w:t>
+      </w:r>
+      <w:r>
+        <w:rPr>
+          <w:sz w:val="24"/>
+          <w:szCs w:val="24"/>
+        </w:rPr>
+        <w:t>‘Full name’, ‘Email’, ‘Phone number’, ‘Address’, ‘City’, ‘State’, and ‘Zip code’ are auto completed after the account’s first order.</w:t>
+      </w:r>
+    </w:p>
+    <w:p>
+      <w:pPr>
+        <w:jc w:val="both"/>
+        <w:rPr>
+          <w:sz w:val="24"/>
+          <w:szCs w:val="24"/>
+        </w:rPr>
+      </w:pPr>
+      <w:r>
+        <w:rPr>
+          <w:sz w:val="24"/>
+          <w:szCs w:val="24"/>
+        </w:rPr>
+        <w:t xml:space="preserve">The autocompletion is done by the </w:t>
+      </w:r>
+      <w:proofErr w:type="spellStart"/>
+      <w:r>
+        <w:rPr>
+          <w:sz w:val="24"/>
+          <w:szCs w:val="24"/>
+        </w:rPr>
+        <w:t>php</w:t>
+      </w:r>
+      <w:proofErr w:type="spellEnd"/>
+      <w:r>
+        <w:rPr>
+          <w:sz w:val="24"/>
+          <w:szCs w:val="24"/>
+        </w:rPr>
+        <w:t xml:space="preserve"> script located at the start of the body of the ‘</w:t>
+      </w:r>
+      <w:proofErr w:type="spellStart"/>
+      <w:r>
+        <w:rPr>
+          <w:sz w:val="24"/>
+          <w:szCs w:val="24"/>
+        </w:rPr>
+        <w:t>UserCheckout.php</w:t>
+      </w:r>
+      <w:proofErr w:type="spellEnd"/>
+      <w:r>
+        <w:rPr>
+          <w:sz w:val="24"/>
+          <w:szCs w:val="24"/>
+        </w:rPr>
+        <w:t xml:space="preserve">’ file. If the info has not been saved yet, the fields that have no data are </w:t>
+      </w:r>
+      <w:r>
+        <w:rPr>
+          <w:sz w:val="24"/>
+          <w:szCs w:val="24"/>
+        </w:rPr>
+        <w:lastRenderedPageBreak/>
+        <w:t xml:space="preserve">left empty. The total cost of the order is calculated and echoed by the </w:t>
+      </w:r>
+      <w:proofErr w:type="spellStart"/>
+      <w:r>
+        <w:rPr>
+          <w:sz w:val="24"/>
+          <w:szCs w:val="24"/>
+        </w:rPr>
+        <w:t>php</w:t>
+      </w:r>
+      <w:proofErr w:type="spellEnd"/>
+      <w:r>
+        <w:rPr>
+          <w:sz w:val="24"/>
+          <w:szCs w:val="24"/>
+        </w:rPr>
+        <w:t xml:space="preserve"> script inside the span element with id ‘</w:t>
+      </w:r>
+      <w:proofErr w:type="spellStart"/>
+      <w:r>
+        <w:rPr>
+          <w:sz w:val="24"/>
+          <w:szCs w:val="24"/>
+        </w:rPr>
+        <w:t>pay_val</w:t>
+      </w:r>
+      <w:proofErr w:type="spellEnd"/>
+      <w:r>
+        <w:rPr>
+          <w:sz w:val="24"/>
+          <w:szCs w:val="24"/>
+        </w:rPr>
+        <w:t>’ in the ‘</w:t>
+      </w:r>
+      <w:proofErr w:type="spellStart"/>
+      <w:r>
+        <w:rPr>
+          <w:sz w:val="24"/>
+          <w:szCs w:val="24"/>
+        </w:rPr>
+        <w:t>UserCheckout.php</w:t>
+      </w:r>
+      <w:proofErr w:type="spellEnd"/>
+      <w:r>
+        <w:rPr>
+          <w:sz w:val="24"/>
+          <w:szCs w:val="24"/>
+        </w:rPr>
+        <w:t>’ file.</w:t>
+      </w:r>
+    </w:p>
+    <w:p>
+      <w:pPr>
+        <w:jc w:val="both"/>
+        <w:rPr>
+          <w:sz w:val="24"/>
+          <w:szCs w:val="24"/>
+        </w:rPr>
+      </w:pPr>
+      <w:r>
+        <w:rPr>
+          <w:sz w:val="24"/>
+          <w:szCs w:val="24"/>
+        </w:rPr>
+        <w:t>Once the form of the ‘</w:t>
+      </w:r>
+      <w:proofErr w:type="spellStart"/>
+      <w:r>
+        <w:rPr>
+          <w:sz w:val="24"/>
+          <w:szCs w:val="24"/>
+        </w:rPr>
+        <w:t>UserCheckout.php</w:t>
+      </w:r>
+      <w:proofErr w:type="spellEnd"/>
+      <w:r>
+        <w:rPr>
+          <w:sz w:val="24"/>
+          <w:szCs w:val="24"/>
+        </w:rPr>
+        <w:t xml:space="preserve">’ is submitted by pressing the ‘Place order’ button, a post request is sent to the </w:t>
+      </w:r>
+      <w:r>
+        <w:rPr>
+          <w:sz w:val="24"/>
+          <w:szCs w:val="24"/>
+        </w:rPr>
+        <w:t>"</w:t>
+      </w:r>
+      <w:proofErr w:type="spellStart"/>
+      <w:r>
+        <w:rPr>
+          <w:sz w:val="24"/>
+          <w:szCs w:val="24"/>
+        </w:rPr>
+        <w:t>PHP_Back_End</w:t>
+      </w:r>
+      <w:proofErr w:type="spellEnd"/>
+      <w:r>
+        <w:rPr>
+          <w:sz w:val="24"/>
+          <w:szCs w:val="24"/>
+        </w:rPr>
+        <w:t>/</w:t>
+      </w:r>
+      <w:proofErr w:type="spellStart"/>
+      <w:r>
+        <w:rPr>
+          <w:sz w:val="24"/>
+          <w:szCs w:val="24"/>
+        </w:rPr>
+        <w:t>checkout.php</w:t>
+      </w:r>
+      <w:proofErr w:type="spellEnd"/>
+      <w:r>
+        <w:rPr>
+          <w:sz w:val="24"/>
+          <w:szCs w:val="24"/>
+        </w:rPr>
+        <w:t>"</w:t>
+      </w:r>
+      <w:r>
+        <w:rPr>
+          <w:sz w:val="24"/>
+          <w:szCs w:val="24"/>
+        </w:rPr>
+        <w:t xml:space="preserve"> </w:t>
+      </w:r>
+      <w:proofErr w:type="spellStart"/>
+      <w:r>
+        <w:rPr>
+          <w:sz w:val="24"/>
+          <w:szCs w:val="24"/>
+        </w:rPr>
+        <w:t>php</w:t>
+      </w:r>
+      <w:proofErr w:type="spellEnd"/>
+      <w:r>
+        <w:rPr>
+          <w:sz w:val="24"/>
+          <w:szCs w:val="24"/>
+        </w:rPr>
+        <w:t xml:space="preserve"> script which inserts all the data inputted by the customer into the database and then redirects to the ‘</w:t>
+      </w:r>
+      <w:proofErr w:type="spellStart"/>
+      <w:r>
+        <w:rPr>
+          <w:sz w:val="24"/>
+          <w:szCs w:val="24"/>
+        </w:rPr>
+        <w:t>UserOrderCompletion.php</w:t>
+      </w:r>
+      <w:proofErr w:type="spellEnd"/>
+      <w:r>
+        <w:rPr>
+          <w:sz w:val="24"/>
+          <w:szCs w:val="24"/>
+        </w:rPr>
+        <w:t xml:space="preserve">’ page with the id of the order as a get parameter in the </w:t>
+      </w:r>
+      <w:proofErr w:type="spellStart"/>
+      <w:r>
+        <w:rPr>
+          <w:sz w:val="24"/>
+          <w:szCs w:val="24"/>
+        </w:rPr>
+        <w:t>url</w:t>
+      </w:r>
+      <w:proofErr w:type="spellEnd"/>
+      <w:r>
+        <w:rPr>
+          <w:sz w:val="24"/>
+          <w:szCs w:val="24"/>
+        </w:rPr>
+        <w:t xml:space="preserve"> which shows a message confirming the completion of the order as well as the id of the order.</w:t>
+      </w:r>
+    </w:p>
+    <w:p>
+      <w:pPr>
+        <w:jc w:val="both"/>
+        <w:rPr>
+          <w:sz w:val="24"/>
+          <w:szCs w:val="24"/>
+        </w:rPr>
+      </w:pPr>
+    </w:p>
+    <w:p>
+      <w:pPr>
+        <w:pStyle w:val="Heading2"/>
+      </w:pPr>
+      <w:r>
+        <w:t>Pending orders</w:t>
+      </w:r>
+    </w:p>
+    <w:p>
+      <w:pPr>
+        <w:jc w:val="both"/>
+        <w:rPr>
+          <w:sz w:val="24"/>
+          <w:szCs w:val="24"/>
+        </w:rPr>
+      </w:pPr>
+      <w:r>
+        <w:rPr>
+          <w:sz w:val="24"/>
+          <w:szCs w:val="24"/>
+        </w:rPr>
+        <w:t>The pending orders page the administrators can access by clicking the ‘Pending orders’ option of the navbar’s menu is now operational.</w:t>
+      </w:r>
+      <w:r>
+        <w:rPr>
+          <w:sz w:val="24"/>
+          <w:szCs w:val="24"/>
+        </w:rPr>
+        <w:t xml:space="preserve"> Clicking on the arrows next to the table header names </w:t>
+      </w:r>
+      <w:r>
+        <w:rPr>
+          <w:sz w:val="24"/>
+          <w:szCs w:val="24"/>
+        </w:rPr>
+        <w:t xml:space="preserve">sorts that column in the opposite order of what the arrow is currently showing. </w:t>
+      </w:r>
+      <w:r>
+        <w:rPr>
+          <w:sz w:val="24"/>
+          <w:szCs w:val="24"/>
+        </w:rPr>
+        <w:t>I</w:t>
+      </w:r>
+      <w:r>
+        <w:rPr>
+          <w:sz w:val="24"/>
+          <w:szCs w:val="24"/>
+        </w:rPr>
+        <w:t xml:space="preserve">f the arrow is pointing up, clicking it will make the arrow point down and sort that column by descending order. This is done by the </w:t>
+      </w:r>
+      <w:proofErr w:type="spellStart"/>
+      <w:r>
+        <w:rPr>
+          <w:sz w:val="24"/>
+          <w:szCs w:val="24"/>
+        </w:rPr>
+        <w:t>php</w:t>
+      </w:r>
+      <w:proofErr w:type="spellEnd"/>
+      <w:r>
+        <w:rPr>
+          <w:sz w:val="24"/>
+          <w:szCs w:val="24"/>
+        </w:rPr>
+        <w:t xml:space="preserve"> script inside the ‘</w:t>
+      </w:r>
+      <w:proofErr w:type="spellStart"/>
+      <w:r>
+        <w:rPr>
+          <w:sz w:val="24"/>
+          <w:szCs w:val="24"/>
+        </w:rPr>
+        <w:t>thead</w:t>
+      </w:r>
+      <w:proofErr w:type="spellEnd"/>
+      <w:r>
+        <w:rPr>
+          <w:sz w:val="24"/>
+          <w:szCs w:val="24"/>
+        </w:rPr>
+        <w:t>’ element of the ‘</w:t>
+      </w:r>
+      <w:proofErr w:type="spellStart"/>
+      <w:r>
+        <w:rPr>
+          <w:sz w:val="24"/>
+          <w:szCs w:val="24"/>
+        </w:rPr>
+        <w:t>AdminPendingOrders</w:t>
+      </w:r>
+      <w:proofErr w:type="spellEnd"/>
+      <w:r>
+        <w:rPr>
+          <w:sz w:val="24"/>
+          <w:szCs w:val="24"/>
+        </w:rPr>
+        <w:t>’ file.</w:t>
+      </w:r>
+    </w:p>
+    <w:p>
+      <w:pPr>
+        <w:jc w:val="both"/>
+        <w:rPr>
+          <w:sz w:val="24"/>
+          <w:szCs w:val="24"/>
+        </w:rPr>
+      </w:pPr>
+      <w:r>
+        <w:rPr>
+          <w:sz w:val="24"/>
+          <w:szCs w:val="24"/>
+        </w:rPr>
+        <w:t>The loading of the rows of the orders table is done by the ‘</w:t>
+      </w:r>
+      <w:proofErr w:type="spellStart"/>
+      <w:r>
+        <w:rPr>
+          <w:sz w:val="24"/>
+          <w:szCs w:val="24"/>
+        </w:rPr>
+        <w:t>PHP_Back_End</w:t>
+      </w:r>
+      <w:proofErr w:type="spellEnd"/>
+      <w:r>
+        <w:rPr>
+          <w:sz w:val="24"/>
+          <w:szCs w:val="24"/>
+        </w:rPr>
+        <w:t>/</w:t>
+      </w:r>
+      <w:proofErr w:type="spellStart"/>
+      <w:r>
+        <w:rPr>
+          <w:sz w:val="24"/>
+          <w:szCs w:val="24"/>
+        </w:rPr>
+        <w:t>pending_orders.php</w:t>
+      </w:r>
+      <w:proofErr w:type="spellEnd"/>
+      <w:r>
+        <w:rPr>
+          <w:sz w:val="24"/>
+          <w:szCs w:val="24"/>
+        </w:rPr>
+        <w:t xml:space="preserve">’ </w:t>
+      </w:r>
+      <w:proofErr w:type="spellStart"/>
+      <w:r>
+        <w:rPr>
+          <w:sz w:val="24"/>
+          <w:szCs w:val="24"/>
+        </w:rPr>
+        <w:t>php</w:t>
+      </w:r>
+      <w:proofErr w:type="spellEnd"/>
+      <w:r>
+        <w:rPr>
+          <w:sz w:val="24"/>
+          <w:szCs w:val="24"/>
+        </w:rPr>
+        <w:t xml:space="preserve"> script which is included inside the ‘</w:t>
+      </w:r>
+      <w:proofErr w:type="spellStart"/>
+      <w:r>
+        <w:rPr>
+          <w:sz w:val="24"/>
+          <w:szCs w:val="24"/>
+        </w:rPr>
+        <w:t>tbody</w:t>
+      </w:r>
+      <w:proofErr w:type="spellEnd"/>
+      <w:r>
+        <w:rPr>
+          <w:sz w:val="24"/>
+          <w:szCs w:val="24"/>
+        </w:rPr>
+        <w:t>’ element of the ‘</w:t>
+      </w:r>
+      <w:proofErr w:type="spellStart"/>
+      <w:r>
+        <w:rPr>
+          <w:sz w:val="24"/>
+          <w:szCs w:val="24"/>
+        </w:rPr>
+        <w:t>AdminPendingOrders</w:t>
+      </w:r>
+      <w:proofErr w:type="spellEnd"/>
+      <w:r>
+        <w:rPr>
+          <w:sz w:val="24"/>
+          <w:szCs w:val="24"/>
+        </w:rPr>
+        <w:t>’ file.</w:t>
+      </w:r>
+      <w:r>
+        <w:rPr>
+          <w:sz w:val="24"/>
+          <w:szCs w:val="24"/>
+        </w:rPr>
+        <w:t xml:space="preserve"> </w:t>
+      </w:r>
+      <w:r>
+        <w:rPr>
+          <w:sz w:val="24"/>
+          <w:szCs w:val="24"/>
+        </w:rPr>
+        <w:t xml:space="preserve">This script handles updating the shown orders based on the selected column for sorting and the </w:t>
+      </w:r>
+      <w:proofErr w:type="gramStart"/>
+      <w:r>
+        <w:rPr>
+          <w:sz w:val="24"/>
+          <w:szCs w:val="24"/>
+        </w:rPr>
+        <w:t>sort</w:t>
+      </w:r>
+      <w:proofErr w:type="gramEnd"/>
+      <w:r>
+        <w:rPr>
+          <w:sz w:val="24"/>
+          <w:szCs w:val="24"/>
+        </w:rPr>
+        <w:t xml:space="preserve"> type as well as updating the order’s ‘completed’ field to 1.</w:t>
+      </w:r>
+    </w:p>
+    <w:p>
+      <w:pPr>
+        <w:jc w:val="both"/>
+        <w:rPr>
+          <w:sz w:val="24"/>
+          <w:szCs w:val="24"/>
+        </w:rPr>
+      </w:pPr>
+      <w:r>
+        <w:rPr>
+          <w:sz w:val="24"/>
+          <w:szCs w:val="24"/>
+        </w:rPr>
+        <w:t>The get requests to set an order to complete and to update the orders are made by the ‘</w:t>
+      </w:r>
+      <w:proofErr w:type="spellStart"/>
+      <w:r>
+        <w:rPr>
+          <w:sz w:val="24"/>
+          <w:szCs w:val="24"/>
+        </w:rPr>
+        <w:t>completeOrder</w:t>
+      </w:r>
+      <w:proofErr w:type="spellEnd"/>
+      <w:r>
+        <w:rPr>
+          <w:sz w:val="24"/>
+          <w:szCs w:val="24"/>
+        </w:rPr>
+        <w:t>’ and ‘</w:t>
+      </w:r>
+      <w:proofErr w:type="spellStart"/>
+      <w:r>
+        <w:rPr>
+          <w:sz w:val="24"/>
+          <w:szCs w:val="24"/>
+        </w:rPr>
+        <w:t>updateOrders</w:t>
+      </w:r>
+      <w:proofErr w:type="spellEnd"/>
+      <w:r>
+        <w:rPr>
+          <w:sz w:val="24"/>
+          <w:szCs w:val="24"/>
+        </w:rPr>
+        <w:t xml:space="preserve">’ functions of the ‘JS/completedorderspage.js’ </w:t>
+      </w:r>
+      <w:proofErr w:type="spellStart"/>
+      <w:r>
+        <w:rPr>
+          <w:sz w:val="24"/>
+          <w:szCs w:val="24"/>
+        </w:rPr>
+        <w:t>javascript</w:t>
+      </w:r>
+      <w:proofErr w:type="spellEnd"/>
+      <w:r>
+        <w:rPr>
+          <w:sz w:val="24"/>
+          <w:szCs w:val="24"/>
+        </w:rPr>
+        <w:t xml:space="preserve"> file which are called when clicking on the respective </w:t>
+      </w:r>
+      <w:r>
+        <w:rPr>
+          <w:sz w:val="24"/>
+          <w:szCs w:val="24"/>
+        </w:rPr>
+        <w:t>elements</w:t>
+      </w:r>
+      <w:r>
+        <w:rPr>
+          <w:sz w:val="24"/>
+          <w:szCs w:val="24"/>
+        </w:rPr>
+        <w:t xml:space="preserve"> of the table.</w:t>
+      </w:r>
+      <w:r>
+        <w:rPr>
+          <w:sz w:val="24"/>
+          <w:szCs w:val="24"/>
+        </w:rPr>
+        <w:t xml:space="preserve"> Clicking on the ‘Details’ button redirects to the order details page with the ‘</w:t>
+      </w:r>
+      <w:proofErr w:type="spellStart"/>
+      <w:r>
+        <w:rPr>
+          <w:sz w:val="24"/>
+          <w:szCs w:val="24"/>
+        </w:rPr>
+        <w:t>order_id</w:t>
+      </w:r>
+      <w:proofErr w:type="spellEnd"/>
+      <w:r>
+        <w:rPr>
+          <w:sz w:val="24"/>
+          <w:szCs w:val="24"/>
+        </w:rPr>
+        <w:t>’ of the specific order as a get parameter.</w:t>
+      </w:r>
+    </w:p>
+    <w:p>
+      <w:pPr>
+        <w:pStyle w:val="Heading2"/>
+      </w:pPr>
+      <w:r>
+        <w:t>Admin order details</w:t>
+      </w:r>
+    </w:p>
+    <w:p>
+      <w:pPr>
+        <w:jc w:val="both"/>
+        <w:rPr>
+          <w:sz w:val="24"/>
+          <w:szCs w:val="24"/>
+        </w:rPr>
+      </w:pPr>
+      <w:r>
+        <w:rPr>
+          <w:sz w:val="24"/>
+          <w:szCs w:val="24"/>
+        </w:rPr>
+        <w:t xml:space="preserve">The admin order details page now shows all the info stored about an order instead of showing some default text like it did in the second part. The ‘Billing Address’, ‘Payment’ and ‘Shipping Address’ sections have their field values loaded from the database by the </w:t>
+      </w:r>
+      <w:proofErr w:type="spellStart"/>
+      <w:r>
+        <w:rPr>
+          <w:sz w:val="24"/>
+          <w:szCs w:val="24"/>
+        </w:rPr>
+        <w:t>php</w:t>
+      </w:r>
+      <w:proofErr w:type="spellEnd"/>
+      <w:r>
+        <w:rPr>
+          <w:sz w:val="24"/>
+          <w:szCs w:val="24"/>
+        </w:rPr>
+        <w:t xml:space="preserve"> script inside the section element with id ‘form’ of the ‘</w:t>
+      </w:r>
+      <w:proofErr w:type="spellStart"/>
+      <w:r>
+        <w:rPr>
+          <w:sz w:val="24"/>
+          <w:szCs w:val="24"/>
+        </w:rPr>
+        <w:t>AdminCart.php</w:t>
+      </w:r>
+      <w:proofErr w:type="spellEnd"/>
+      <w:r>
+        <w:rPr>
+          <w:sz w:val="24"/>
+          <w:szCs w:val="24"/>
+        </w:rPr>
+        <w:t>’ file.</w:t>
+      </w:r>
+    </w:p>
+    <w:p>
+      <w:pPr>
+        <w:jc w:val="both"/>
+        <w:rPr>
+          <w:sz w:val="24"/>
+          <w:szCs w:val="24"/>
+        </w:rPr>
+      </w:pPr>
+      <w:r>
+        <w:rPr>
+          <w:sz w:val="24"/>
+          <w:szCs w:val="24"/>
+        </w:rPr>
+        <w:t xml:space="preserve">The ‘Shopping </w:t>
+      </w:r>
+      <w:r>
+        <w:rPr>
+          <w:sz w:val="24"/>
+          <w:szCs w:val="24"/>
+        </w:rPr>
+        <w:t>C</w:t>
+      </w:r>
+      <w:r>
+        <w:rPr>
+          <w:sz w:val="24"/>
+          <w:szCs w:val="24"/>
+        </w:rPr>
+        <w:t>art</w:t>
+      </w:r>
+      <w:r>
+        <w:rPr>
+          <w:sz w:val="24"/>
+          <w:szCs w:val="24"/>
+        </w:rPr>
+        <w:t xml:space="preserve">’ and ‘Pricing’ sections are echoed by the </w:t>
+      </w:r>
+      <w:proofErr w:type="spellStart"/>
+      <w:r>
+        <w:rPr>
+          <w:sz w:val="24"/>
+          <w:szCs w:val="24"/>
+        </w:rPr>
+        <w:t>php</w:t>
+      </w:r>
+      <w:proofErr w:type="spellEnd"/>
+      <w:r>
+        <w:rPr>
+          <w:sz w:val="24"/>
+          <w:szCs w:val="24"/>
+        </w:rPr>
+        <w:t xml:space="preserve"> script inside the section element with id ‘cart’ of the ‘</w:t>
+      </w:r>
+      <w:proofErr w:type="spellStart"/>
+      <w:r>
+        <w:rPr>
+          <w:sz w:val="24"/>
+          <w:szCs w:val="24"/>
+        </w:rPr>
+        <w:t>AdminCart.php</w:t>
+      </w:r>
+      <w:proofErr w:type="spellEnd"/>
+      <w:r>
+        <w:rPr>
+          <w:sz w:val="24"/>
+          <w:szCs w:val="24"/>
+        </w:rPr>
+        <w:t>’ file.</w:t>
+      </w:r>
+    </w:p>
+    <w:p>
+      <w:pPr>
+        <w:jc w:val="both"/>
+        <w:rPr>
+          <w:sz w:val="24"/>
+          <w:szCs w:val="24"/>
+        </w:rPr>
+      </w:pPr>
+    </w:p>
+    <w:p>
+      <w:pPr>
+        <w:pStyle w:val="Heading2"/>
+      </w:pPr>
+      <w:r>
+        <w:t>Product info</w:t>
+      </w:r>
+    </w:p>
+    <w:p>
+      <w:pPr>
+        <w:jc w:val="both"/>
+        <w:rPr>
+          <w:sz w:val="24"/>
+          <w:szCs w:val="24"/>
+        </w:rPr>
+      </w:pPr>
+      <w:r>
+        <w:rPr>
+          <w:sz w:val="24"/>
+          <w:szCs w:val="24"/>
+        </w:rPr>
+        <w:t>The product info page now correctly displays the information of the product whose ‘</w:t>
+      </w:r>
+      <w:proofErr w:type="spellStart"/>
+      <w:r>
+        <w:rPr>
+          <w:sz w:val="24"/>
+          <w:szCs w:val="24"/>
+        </w:rPr>
+        <w:t>productID</w:t>
+      </w:r>
+      <w:proofErr w:type="spellEnd"/>
+      <w:r>
+        <w:rPr>
+          <w:sz w:val="24"/>
+          <w:szCs w:val="24"/>
+        </w:rPr>
+        <w:t xml:space="preserve">’ is passed as a get parameter to the page. The information is fetched from the database by the </w:t>
+      </w:r>
+      <w:proofErr w:type="spellStart"/>
+      <w:r>
+        <w:rPr>
+          <w:sz w:val="24"/>
+          <w:szCs w:val="24"/>
+        </w:rPr>
+        <w:t>php</w:t>
+      </w:r>
+      <w:proofErr w:type="spellEnd"/>
+      <w:r>
+        <w:rPr>
+          <w:sz w:val="24"/>
+          <w:szCs w:val="24"/>
+        </w:rPr>
+        <w:t xml:space="preserve"> script at the start of the body element of the ‘</w:t>
+      </w:r>
+      <w:proofErr w:type="spellStart"/>
+      <w:r>
+        <w:rPr>
+          <w:sz w:val="24"/>
+          <w:szCs w:val="24"/>
+        </w:rPr>
+        <w:t>UserProductInfo.php</w:t>
+      </w:r>
+      <w:proofErr w:type="spellEnd"/>
+      <w:r>
+        <w:rPr>
+          <w:sz w:val="24"/>
+          <w:szCs w:val="24"/>
+        </w:rPr>
+        <w:t>’ file.</w:t>
+      </w:r>
+      <w:r>
+        <w:rPr>
+          <w:sz w:val="24"/>
+          <w:szCs w:val="24"/>
+        </w:rPr>
+        <w:t xml:space="preserve"> </w:t>
+      </w:r>
+    </w:p>
+    <w:p>
+      <w:pPr>
+        <w:jc w:val="both"/>
+        <w:rPr>
+          <w:sz w:val="24"/>
+          <w:szCs w:val="24"/>
+        </w:rPr>
+      </w:pPr>
+      <w:r>
+        <w:rPr>
+          <w:sz w:val="24"/>
+          <w:szCs w:val="24"/>
+        </w:rPr>
+        <w:lastRenderedPageBreak/>
+        <w:t>Additionally, the ‘Add to cart’ button</w:t>
+      </w:r>
+      <w:r>
+        <w:rPr>
+          <w:sz w:val="24"/>
+          <w:szCs w:val="24"/>
+        </w:rPr>
+        <w:t xml:space="preserve"> and the cart and favorites icons</w:t>
+      </w:r>
+      <w:r>
+        <w:rPr>
+          <w:sz w:val="24"/>
+          <w:szCs w:val="24"/>
+        </w:rPr>
+        <w:t xml:space="preserve"> </w:t>
+      </w:r>
+      <w:r>
+        <w:rPr>
+          <w:sz w:val="24"/>
+          <w:szCs w:val="24"/>
+        </w:rPr>
+        <w:t>are</w:t>
+      </w:r>
+      <w:r>
+        <w:rPr>
+          <w:sz w:val="24"/>
+          <w:szCs w:val="24"/>
+        </w:rPr>
+        <w:t xml:space="preserve"> only visible </w:t>
+      </w:r>
+      <w:r>
+        <w:rPr>
+          <w:sz w:val="24"/>
+          <w:szCs w:val="24"/>
+        </w:rPr>
+        <w:t>when</w:t>
+      </w:r>
+      <w:r>
+        <w:rPr>
+          <w:sz w:val="24"/>
+          <w:szCs w:val="24"/>
+        </w:rPr>
+        <w:t xml:space="preserve"> logged in as a</w:t>
+      </w:r>
+      <w:r>
+        <w:rPr>
+          <w:sz w:val="24"/>
+          <w:szCs w:val="24"/>
+        </w:rPr>
+        <w:t xml:space="preserve"> customer.</w:t>
+      </w:r>
+      <w:r>
+        <w:rPr>
+          <w:sz w:val="24"/>
+          <w:szCs w:val="24"/>
+        </w:rPr>
+        <w:t xml:space="preserve"> The add to cart mechanism works the exact same way as the add to cart mechanism of the search page.</w:t>
+      </w:r>
+    </w:p>
+    <w:p>
+      <w:pPr>
+        <w:jc w:val="both"/>
+        <w:rPr>
+          <w:sz w:val="24"/>
+          <w:szCs w:val="24"/>
+        </w:rPr>
+      </w:pPr>
+    </w:p>
+    <w:p>
+      <w:pPr>
+        <w:pStyle w:val="Heading2"/>
+      </w:pPr>
+      <w:r>
+        <w:t>Index</w:t>
+      </w:r>
+    </w:p>
+    <w:p>
+      <w:pPr>
+        <w:jc w:val="both"/>
+        <w:rPr>
+          <w:sz w:val="24"/>
+          <w:szCs w:val="24"/>
+        </w:rPr>
+      </w:pPr>
+      <w:r>
+        <w:rPr>
+          <w:sz w:val="24"/>
+          <w:szCs w:val="24"/>
+        </w:rPr>
+        <w:t>The index page has the correct images in place of the previous placeholder pictures and all the links that previously led to the search page, have been updated to lead to the search page with the correct category filters.</w:t>
+      </w:r>
+    </w:p>
+    <w:p>
+      <w:pPr>
+        <w:jc w:val="both"/>
+        <w:rPr>
+          <w:sz w:val="24"/>
+          <w:szCs w:val="24"/>
+        </w:rPr>
+      </w:pPr>
+    </w:p>
+    <w:p>
+      <w:pPr>
+        <w:pStyle w:val="Heading1"/>
+      </w:pPr>
+      <w:r>
+        <w:t>Functions we had not implemented in the 2</w:t>
       </w:r>
       <w:r>
         <w:rPr>
           <w:vertAlign w:val="superscript"/>
-          <w:lang w:val="el-GR"/>
-        </w:rPr>
-        <w:t>ου</w:t>
-      </w:r>
-      <w:r>
+        </w:rPr>
+        <w:t>nd</w:t>
+      </w:r>
+      <w:r>
+        <w:t xml:space="preserve"> part</w:t>
+      </w:r>
+    </w:p>
+    <w:p>
+      <w:pPr>
+        <w:rPr>
+          <w:sz w:val="24"/>
+          <w:szCs w:val="24"/>
+        </w:rPr>
+      </w:pPr>
+      <w:r>
+        <w:rPr>
+          <w:sz w:val="24"/>
+          <w:szCs w:val="24"/>
+        </w:rPr>
+        <w:t xml:space="preserve">Pretty much </w:t>
+      </w:r>
+      <w:r>
+        <w:rPr>
+          <w:sz w:val="24"/>
+          <w:szCs w:val="24"/>
+        </w:rPr>
+        <w:t>everything mentioned in the previous part was already there in the 2</w:t>
+      </w:r>
+      <w:r>
+        <w:rPr>
+          <w:sz w:val="24"/>
+          <w:szCs w:val="24"/>
+          <w:vertAlign w:val="superscript"/>
+        </w:rPr>
+        <w:t>nd</w:t>
+      </w:r>
+      <w:r>
+        <w:rPr>
+          <w:sz w:val="24"/>
+          <w:szCs w:val="24"/>
+        </w:rPr>
         <w:t xml:space="preserve"> </w:t>
       </w:r>
-      <w:r>
-        <w:rPr>
-          <w:lang w:val="el-GR"/>
-        </w:rPr>
-        <w:t>μέρους</w:t>
-      </w:r>
-    </w:p>
-    <w:p/>
-    <w:p>
-      <w:pPr>
-        <w:pStyle w:val="Heading2"/>
-      </w:pPr>
-      <w:r>
-        <w:t>Search bar</w:t>
-      </w:r>
-    </w:p>
-    <w:p>
-      <w:pPr>
-        <w:jc w:val="both"/>
-        <w:rPr>
-          <w:sz w:val="24"/>
-          <w:szCs w:val="24"/>
-        </w:rPr>
-      </w:pPr>
-      <w:r>
-        <w:rPr>
-          <w:sz w:val="24"/>
-          <w:szCs w:val="24"/>
-        </w:rPr>
-        <w:t xml:space="preserve">The search bar located in the navbar is </w:t>
-      </w:r>
-      <w:r>
-        <w:rPr>
-          <w:sz w:val="24"/>
-          <w:szCs w:val="24"/>
-        </w:rPr>
-        <w:t xml:space="preserve">now </w:t>
-      </w:r>
-      <w:r>
-        <w:rPr>
-          <w:sz w:val="24"/>
-          <w:szCs w:val="24"/>
-        </w:rPr>
-        <w:t>fully operational and upon clicking the magnifying glass button, you are redirected to the ‘Search.php’ page with the applicable get parameters where all the products found in the database with a matching name or category name are listed.</w:t>
-      </w:r>
+      <w:proofErr w:type="gramStart"/>
+      <w:r>
+        <w:rPr>
+          <w:sz w:val="24"/>
+          <w:szCs w:val="24"/>
+        </w:rPr>
+        <w:t>part</w:t>
+      </w:r>
+      <w:proofErr w:type="gramEnd"/>
+      <w:r>
+        <w:rPr>
+          <w:sz w:val="24"/>
+          <w:szCs w:val="24"/>
+        </w:rPr>
+        <w:t xml:space="preserve"> but it was filled with placeholder assets. For instance, instead of the products in the search being loaded dynamically, we </w:t>
+      </w:r>
+      <w:proofErr w:type="gramStart"/>
+      <w:r>
+        <w:rPr>
+          <w:sz w:val="24"/>
+          <w:szCs w:val="24"/>
+        </w:rPr>
+        <w:t>had  some</w:t>
+      </w:r>
+      <w:proofErr w:type="gramEnd"/>
+      <w:r>
+        <w:rPr>
+          <w:sz w:val="24"/>
+          <w:szCs w:val="24"/>
+        </w:rPr>
+        <w:t xml:space="preserve"> set products hard coded into the html code.</w:t>
+      </w:r>
+    </w:p>
+    <w:p>
+      <w:pPr>
+        <w:rPr>
+          <w:sz w:val="24"/>
+          <w:szCs w:val="24"/>
+        </w:rPr>
+      </w:pPr>
+      <w:r>
+        <w:rPr>
+          <w:sz w:val="24"/>
+          <w:szCs w:val="24"/>
+        </w:rPr>
+        <w:t>This has changed now and everything that was previously cosmetic only, now works.  Thus, the previous part also acts as a list of functions that we fixed in the 3</w:t>
+      </w:r>
+      <w:r>
+        <w:rPr>
+          <w:sz w:val="24"/>
+          <w:szCs w:val="24"/>
+          <w:vertAlign w:val="superscript"/>
+        </w:rPr>
+        <w:t>rd</w:t>
+      </w:r>
+      <w:r>
+        <w:rPr>
+          <w:sz w:val="24"/>
+          <w:szCs w:val="24"/>
+        </w:rPr>
+        <w:t xml:space="preserve"> part which did not work correctly in the 2</w:t>
+      </w:r>
+      <w:r>
+        <w:rPr>
+          <w:sz w:val="24"/>
+          <w:szCs w:val="24"/>
+          <w:vertAlign w:val="superscript"/>
+        </w:rPr>
+        <w:t>nd</w:t>
+      </w:r>
+      <w:r>
+        <w:rPr>
+          <w:sz w:val="24"/>
+          <w:szCs w:val="24"/>
+        </w:rPr>
+        <w:t xml:space="preserve"> part.</w:t>
+      </w:r>
+    </w:p>
+    <w:p>
+      <w:pPr>
+        <w:rPr>
+          <w:sz w:val="24"/>
+          <w:szCs w:val="24"/>
+        </w:rPr>
+      </w:pPr>
+    </w:p>
+    <w:p>
+      <w:pPr>
+        <w:pStyle w:val="Heading1"/>
+      </w:pPr>
+      <w:r>
+        <w:t>Functions we did not have time to implement/decided to leave out</w:t>
+      </w:r>
+    </w:p>
+    <w:p>
+      <w:pPr>
+        <w:jc w:val="both"/>
+        <w:rPr>
+          <w:sz w:val="24"/>
+          <w:szCs w:val="24"/>
+        </w:rPr>
+      </w:pPr>
+      <w:r>
+        <w:rPr>
+          <w:sz w:val="24"/>
+          <w:szCs w:val="24"/>
+        </w:rPr>
+        <w:t xml:space="preserve">We decided not to implement the ability to sign up or sign </w:t>
+      </w:r>
+      <w:proofErr w:type="gramStart"/>
+      <w:r>
+        <w:rPr>
+          <w:sz w:val="24"/>
+          <w:szCs w:val="24"/>
+        </w:rPr>
+        <w:t>in to</w:t>
+      </w:r>
+      <w:proofErr w:type="gramEnd"/>
+      <w:r>
+        <w:rPr>
+          <w:sz w:val="24"/>
+          <w:szCs w:val="24"/>
+        </w:rPr>
+        <w:t xml:space="preserve"> the web app with social media accounts, since after researching how to actually do it, we found it hard to do and thus removed it altogether from the sign up and sign in screens.</w:t>
+      </w:r>
+    </w:p>
+    <w:p>
+      <w:pPr>
+        <w:jc w:val="both"/>
+        <w:rPr>
+          <w:sz w:val="24"/>
+          <w:szCs w:val="24"/>
+        </w:rPr>
+      </w:pPr>
+    </w:p>
+    <w:p>
+      <w:pPr>
+        <w:pStyle w:val="Heading1"/>
+      </w:pPr>
+      <w:r>
+        <w:t>Notes</w:t>
+      </w:r>
+    </w:p>
+    <w:p>
+      <w:pPr>
+        <w:jc w:val="both"/>
+        <w:rPr>
+          <w:sz w:val="24"/>
+          <w:szCs w:val="24"/>
+        </w:rPr>
+      </w:pPr>
+      <w:r>
+        <w:rPr>
+          <w:sz w:val="24"/>
+          <w:szCs w:val="24"/>
+        </w:rPr>
+        <w:t>Some of the names of the files we have used would be better changed in the 3</w:t>
+      </w:r>
+      <w:r>
+        <w:rPr>
+          <w:sz w:val="24"/>
+          <w:szCs w:val="24"/>
+          <w:vertAlign w:val="superscript"/>
+        </w:rPr>
+        <w:t>rd</w:t>
+      </w:r>
+      <w:r>
+        <w:rPr>
+          <w:sz w:val="24"/>
+          <w:szCs w:val="24"/>
+        </w:rPr>
+        <w:t xml:space="preserve"> part, however because we already used them in the 2</w:t>
+      </w:r>
+      <w:r>
+        <w:rPr>
+          <w:sz w:val="24"/>
+          <w:szCs w:val="24"/>
+          <w:vertAlign w:val="superscript"/>
+        </w:rPr>
+        <w:t>nd</w:t>
+      </w:r>
+      <w:r>
+        <w:rPr>
+          <w:sz w:val="24"/>
+          <w:szCs w:val="24"/>
+        </w:rPr>
+        <w:t xml:space="preserve"> pard we decided to keep them as they were so that it would be easier to identify </w:t>
+      </w:r>
+      <w:r>
+        <w:rPr>
+          <w:sz w:val="24"/>
+          <w:szCs w:val="24"/>
+        </w:rPr>
+        <w:t>how our 3</w:t>
+      </w:r>
+      <w:r>
+        <w:rPr>
+          <w:sz w:val="24"/>
+          <w:szCs w:val="24"/>
+          <w:vertAlign w:val="superscript"/>
+        </w:rPr>
+        <w:t>rd</w:t>
+      </w:r>
+      <w:r>
+        <w:rPr>
+          <w:sz w:val="24"/>
+          <w:szCs w:val="24"/>
+        </w:rPr>
+        <w:t xml:space="preserve"> part pages match up with our 2</w:t>
+      </w:r>
+      <w:r>
+        <w:rPr>
+          <w:sz w:val="24"/>
+          <w:szCs w:val="24"/>
+          <w:vertAlign w:val="superscript"/>
+        </w:rPr>
+        <w:t>nd</w:t>
+      </w:r>
+      <w:r>
+        <w:rPr>
+          <w:sz w:val="24"/>
+          <w:szCs w:val="24"/>
+        </w:rPr>
+        <w:t xml:space="preserve"> part pages.</w:t>
+      </w:r>
+    </w:p>
+    <w:p>
+      <w:pPr>
+        <w:jc w:val="both"/>
+        <w:rPr>
+          <w:sz w:val="24"/>
+          <w:szCs w:val="24"/>
+        </w:rPr>
+      </w:pPr>
+      <w:r>
+        <w:rPr>
+          <w:sz w:val="24"/>
+          <w:szCs w:val="24"/>
+        </w:rPr>
+        <w:t>We also used the info about products from the website ‘</w:t>
+      </w:r>
+      <w:proofErr w:type="spellStart"/>
+      <w:r>
+        <w:rPr>
+          <w:sz w:val="24"/>
+          <w:szCs w:val="24"/>
+        </w:rPr>
+        <w:t>biologiko</w:t>
+      </w:r>
+      <w:proofErr w:type="spellEnd"/>
       <w:r>
         <w:rPr>
           <w:sz w:val="24"/>
@@ -1654,422 +4120,96 @@
         </w:rPr>
         <w:t xml:space="preserve"> </w:t>
       </w:r>
-      <w:r>
-        <w:rPr>
-          <w:sz w:val="24"/>
-          <w:szCs w:val="24"/>
-        </w:rPr>
-        <w:t xml:space="preserve">The products listed are refreshed </w:t>
-      </w:r>
-      <w:r>
-        <w:rPr>
-          <w:sz w:val="24"/>
-          <w:szCs w:val="24"/>
-        </w:rPr>
-        <w:t>upon changing the input of the search bar if you are on the ‘Search.php’ page.</w:t>
-      </w:r>
-    </w:p>
-    <w:p>
-      <w:pPr>
-        <w:jc w:val="both"/>
-        <w:rPr>
-          <w:sz w:val="24"/>
-          <w:szCs w:val="24"/>
-        </w:rPr>
-      </w:pPr>
-      <w:r>
-        <w:rPr>
-          <w:sz w:val="24"/>
-          <w:szCs w:val="24"/>
-        </w:rPr>
-        <w:t>If an account is not logged in, the visitor can only see the products and go to the information page by clicking on their image or name and stock information. If the account is logged in as a customer, they can also add each product to their cart by clicking the applicable button and this is also now operational. Lastly, if logged in as an administrator, you can edit each product’s information or delete it from the database altogether. There are also two filters available, a filter for the categories of the products and a filter to sort the products.</w:t>
-      </w:r>
-    </w:p>
-    <w:p>
-      <w:pPr>
-        <w:jc w:val="both"/>
-        <w:rPr>
-          <w:sz w:val="24"/>
-          <w:szCs w:val="24"/>
-        </w:rPr>
-      </w:pPr>
-      <w:r>
-        <w:rPr>
-          <w:sz w:val="24"/>
-          <w:szCs w:val="24"/>
-        </w:rPr>
-        <w:t xml:space="preserve">Updating the </w:t>
-      </w:r>
-      <w:r>
-        <w:rPr>
-          <w:sz w:val="24"/>
-          <w:szCs w:val="24"/>
-        </w:rPr>
-        <w:t xml:space="preserve">search results when coming from a different page is done with the php script located inside the div element with the id ‘products’. Updating the search results when already in the ‘Search.php’ page is handled by the four javascript scripts located at the end of the head of the ‘Search.php’ file by using jquery and making a get </w:t>
-      </w:r>
-      <w:r>
-        <w:rPr>
-          <w:sz w:val="24"/>
-          <w:szCs w:val="24"/>
-        </w:rPr>
-        <w:t>request</w:t>
-      </w:r>
-      <w:r>
-        <w:rPr>
-          <w:sz w:val="24"/>
-          <w:szCs w:val="24"/>
-        </w:rPr>
-        <w:t xml:space="preserve"> to the php script located in ‘</w:t>
-      </w:r>
-      <w:r>
-        <w:rPr>
-          <w:sz w:val="24"/>
-          <w:szCs w:val="24"/>
-        </w:rPr>
-        <w:t>PHP_Back_End/search.php</w:t>
-      </w:r>
-      <w:r>
-        <w:rPr>
-          <w:sz w:val="24"/>
-          <w:szCs w:val="24"/>
-        </w:rPr>
-        <w:t>’ which updates the search results.</w:t>
-      </w:r>
-      <w:r>
-        <w:rPr>
-          <w:sz w:val="24"/>
-          <w:szCs w:val="24"/>
-        </w:rPr>
-        <w:t xml:space="preserve"> The categories and sort types are echoed by the scripts located inside the select tags with ids ‘category’ and ‘order’.</w:t>
-      </w:r>
-    </w:p>
-    <w:p>
-      <w:pPr>
-        <w:jc w:val="both"/>
-        <w:rPr>
-          <w:sz w:val="24"/>
-          <w:szCs w:val="24"/>
-        </w:rPr>
-      </w:pPr>
-      <w:r>
-        <w:rPr>
-          <w:sz w:val="24"/>
-          <w:szCs w:val="24"/>
-        </w:rPr>
-        <w:t xml:space="preserve">Lastly, when a product is added to the cart or is to be deleted, </w:t>
-      </w:r>
-      <w:r>
-        <w:rPr>
-          <w:sz w:val="24"/>
-          <w:szCs w:val="24"/>
-        </w:rPr>
-        <w:t>the applicable</w:t>
-      </w:r>
-      <w:r>
-        <w:rPr>
-          <w:sz w:val="24"/>
-          <w:szCs w:val="24"/>
-        </w:rPr>
-        <w:t xml:space="preserve"> javascript function from the file</w:t>
-      </w:r>
-      <w:r>
-        <w:rPr>
-          <w:sz w:val="24"/>
-          <w:szCs w:val="24"/>
-        </w:rPr>
-        <w:t xml:space="preserve"> ‘JS/search.js’ which also makes a get request to the </w:t>
-      </w:r>
-      <w:r>
-        <w:rPr>
-          <w:sz w:val="24"/>
-          <w:szCs w:val="24"/>
-        </w:rPr>
-        <w:t>‘</w:t>
-      </w:r>
-      <w:r>
-        <w:rPr>
-          <w:sz w:val="24"/>
-          <w:szCs w:val="24"/>
-        </w:rPr>
-        <w:t>PHP_Back_End/search.php</w:t>
-      </w:r>
-      <w:r>
-        <w:rPr>
-          <w:sz w:val="24"/>
-          <w:szCs w:val="24"/>
-        </w:rPr>
-        <w:t>’</w:t>
-      </w:r>
-      <w:r>
-        <w:rPr>
-          <w:sz w:val="24"/>
-          <w:szCs w:val="24"/>
-        </w:rPr>
-        <w:t xml:space="preserve"> script for adding to cart and to the </w:t>
-      </w:r>
-      <w:r>
-        <w:rPr>
-          <w:sz w:val="24"/>
-          <w:szCs w:val="24"/>
-        </w:rPr>
-        <w:t>‘</w:t>
-      </w:r>
-      <w:r>
-        <w:rPr>
-          <w:sz w:val="24"/>
-          <w:szCs w:val="24"/>
-        </w:rPr>
-        <w:t>PHP_Back_End/</w:t>
-      </w:r>
-      <w:r>
-        <w:rPr>
-          <w:sz w:val="24"/>
-          <w:szCs w:val="24"/>
-        </w:rPr>
-        <w:t>delete_product</w:t>
-      </w:r>
-      <w:r>
-        <w:rPr>
-          <w:sz w:val="24"/>
-          <w:szCs w:val="24"/>
-        </w:rPr>
-        <w:t>.php</w:t>
-      </w:r>
-      <w:r>
-        <w:rPr>
-          <w:sz w:val="24"/>
-          <w:szCs w:val="24"/>
-        </w:rPr>
-        <w:t>’</w:t>
-      </w:r>
-      <w:r>
-        <w:rPr>
-          <w:sz w:val="24"/>
-          <w:szCs w:val="24"/>
-        </w:rPr>
-        <w:t xml:space="preserve"> script for deleting the product. All of the search functionalities use the function ‘</w:t>
-      </w:r>
-      <w:r>
-        <w:rPr>
-          <w:sz w:val="24"/>
-          <w:szCs w:val="24"/>
-        </w:rPr>
-        <w:t>updateSearchResults</w:t>
-      </w:r>
-      <w:r>
-        <w:rPr>
-          <w:sz w:val="24"/>
-          <w:szCs w:val="24"/>
-        </w:rPr>
-        <w:t xml:space="preserve">’ located in the </w:t>
-      </w:r>
-      <w:r>
-        <w:rPr>
-          <w:sz w:val="24"/>
-          <w:szCs w:val="24"/>
-        </w:rPr>
-        <w:t>‘</w:t>
-      </w:r>
-      <w:r>
-        <w:rPr>
-          <w:sz w:val="24"/>
-          <w:szCs w:val="24"/>
-        </w:rPr>
-        <w:t>PHP_Back_End/search</w:t>
-      </w:r>
-      <w:r>
-        <w:rPr>
-          <w:sz w:val="24"/>
-          <w:szCs w:val="24"/>
-        </w:rPr>
-        <w:t>_functions</w:t>
-      </w:r>
-      <w:r>
-        <w:rPr>
-          <w:sz w:val="24"/>
-          <w:szCs w:val="24"/>
-        </w:rPr>
-        <w:t>.php</w:t>
-      </w:r>
-      <w:r>
-        <w:rPr>
-          <w:sz w:val="24"/>
-          <w:szCs w:val="24"/>
-        </w:rPr>
-        <w:t>’</w:t>
-      </w:r>
-      <w:r>
-        <w:rPr>
-          <w:sz w:val="24"/>
-          <w:szCs w:val="24"/>
-        </w:rPr>
-        <w:t xml:space="preserve"> script by including it to search for the products and echo them.</w:t>
-      </w:r>
-    </w:p>
-    <w:p>
-      <w:pPr>
-        <w:jc w:val="both"/>
-        <w:rPr>
-          <w:sz w:val="24"/>
-          <w:szCs w:val="24"/>
-        </w:rPr>
-      </w:pPr>
-    </w:p>
-    <w:p>
-      <w:pPr>
-        <w:pStyle w:val="Heading2"/>
-      </w:pPr>
-      <w:r>
-        <w:t>Cart</w:t>
-      </w:r>
-    </w:p>
-    <w:p>
-      <w:pPr>
-        <w:jc w:val="both"/>
-      </w:pPr>
-      <w:r>
-        <w:t>The cart is now fully operational</w:t>
-      </w:r>
-      <w:r>
-        <w:t>. The products added to it are shown based on the database’s ‘cart_item’ table with rows that have the same ‘user_id’ as the account that is logged in. This is all achieved by the php script located in the div element with id ‘products’ in the ‘UserCart.php’ file.</w:t>
-      </w:r>
-    </w:p>
-    <w:p>
-      <w:pPr>
-        <w:jc w:val="both"/>
-      </w:pPr>
-      <w:r>
-        <w:lastRenderedPageBreak/>
-        <w:t>Cart items can have their amount changed on the cart page, this is done by calling the applicable javascript functions located in the ‘JS/cartpage.js’ file which send get requests to the ‘PHP_Back_End/edit_cart.php’ php script with the needed parameters which in turn makes the needed changes to the database</w:t>
-      </w:r>
-      <w:r>
-        <w:t>.</w:t>
-      </w:r>
-    </w:p>
-    <w:p>
-      <w:pPr>
-        <w:jc w:val="both"/>
-      </w:pPr>
-      <w:r>
-        <w:t xml:space="preserve">When the ‘Proceed to checkout’ button is clicked, the javascript function ‘updateShippingType’ sends a get request to the </w:t>
-      </w:r>
-      <w:r>
-        <w:t>‘PHP_Back_End/edit_cart.php’ php script</w:t>
-      </w:r>
-      <w:r>
-        <w:t xml:space="preserve"> which inserts into the database ‘shipping’ table or updates the cost and max delivery time of the chosen shipping method.</w:t>
-      </w:r>
-    </w:p>
-    <w:p>
-      <w:pPr>
-        <w:jc w:val="both"/>
-      </w:pPr>
-    </w:p>
-    <w:p>
-      <w:pPr>
-        <w:pStyle w:val="Heading2"/>
-      </w:pPr>
-      <w:r>
-        <w:t>Checkout</w:t>
-      </w:r>
-    </w:p>
-    <w:p>
-      <w:pPr>
-        <w:jc w:val="both"/>
-        <w:rPr>
-          <w:sz w:val="24"/>
-          <w:szCs w:val="24"/>
-        </w:rPr>
-      </w:pPr>
-      <w:r>
-        <w:rPr>
-          <w:sz w:val="24"/>
-          <w:szCs w:val="24"/>
-        </w:rPr>
-        <w:t xml:space="preserve">The checkout is also now fully operational. We have also added a ‘Phone number’ field. The fields </w:t>
-      </w:r>
-      <w:r>
-        <w:rPr>
-          <w:sz w:val="24"/>
-          <w:szCs w:val="24"/>
-        </w:rPr>
-        <w:t>‘Full name’, ‘Email’, ‘Phone number’, ‘Address’, ‘City’, ‘State’, and ‘Zip code’ are auto completed after the account’s first order.</w:t>
-      </w:r>
-    </w:p>
-    <w:p>
-      <w:pPr>
-        <w:jc w:val="both"/>
-        <w:rPr>
-          <w:sz w:val="24"/>
-          <w:szCs w:val="24"/>
-        </w:rPr>
-      </w:pPr>
-      <w:r>
-        <w:rPr>
-          <w:sz w:val="24"/>
-          <w:szCs w:val="24"/>
-        </w:rPr>
-        <w:t xml:space="preserve">The autocompletion is done by the php script located at the start of the body of the ‘UserCheckout.php’ file. If the info has not been saved yet, the fields that have no data are left empty. The total cost of the order is calculated and echoed by the php script inside the span element with id ‘pay_val’ in the </w:t>
-      </w:r>
-      <w:r>
-        <w:rPr>
-          <w:sz w:val="24"/>
-          <w:szCs w:val="24"/>
-        </w:rPr>
-        <w:t>‘UserCheckout.php’ file</w:t>
-      </w:r>
-      <w:r>
-        <w:rPr>
-          <w:sz w:val="24"/>
-          <w:szCs w:val="24"/>
-        </w:rPr>
-        <w:t>.</w:t>
-      </w:r>
-    </w:p>
-    <w:p>
-      <w:pPr>
-        <w:jc w:val="both"/>
-        <w:rPr>
-          <w:sz w:val="24"/>
-          <w:szCs w:val="24"/>
-          <w:lang w:val="en-150"/>
-        </w:rPr>
-      </w:pPr>
-      <w:r>
-        <w:rPr>
-          <w:sz w:val="24"/>
-          <w:szCs w:val="24"/>
-        </w:rPr>
-        <w:t xml:space="preserve">Once the form of the ‘UserCheckout.php’ is submitted by pressing the ‘Place order’ button, a post request is sent to the </w:t>
-      </w:r>
-      <w:r>
-        <w:rPr>
-          <w:sz w:val="24"/>
-          <w:szCs w:val="24"/>
-        </w:rPr>
-        <w:t>"PHP_Back_End/checkout.php"</w:t>
-      </w:r>
-      <w:r>
-        <w:rPr>
-          <w:sz w:val="24"/>
-          <w:szCs w:val="24"/>
-        </w:rPr>
-        <w:t xml:space="preserve"> php script which inserts all the data inputted by the customer into the database and then redirects to the ‘</w:t>
-      </w:r>
-      <w:r>
-        <w:rPr>
-          <w:sz w:val="24"/>
-          <w:szCs w:val="24"/>
-        </w:rPr>
-        <w:t>UserOrderCompletion.php</w:t>
-      </w:r>
-      <w:r>
-        <w:rPr>
-          <w:sz w:val="24"/>
-          <w:szCs w:val="24"/>
-        </w:rPr>
-        <w:t>’ page with the id of the order as a get parameter in the url which shows a message confirming the completion of the order as well as the id of the order.</w:t>
-      </w:r>
+      <w:proofErr w:type="spellStart"/>
+      <w:r>
+        <w:rPr>
+          <w:sz w:val="24"/>
+          <w:szCs w:val="24"/>
+        </w:rPr>
+        <w:t>xorio</w:t>
+      </w:r>
+      <w:proofErr w:type="spellEnd"/>
+      <w:r>
+        <w:rPr>
+          <w:sz w:val="24"/>
+          <w:szCs w:val="24"/>
+        </w:rPr>
+        <w:t>’. This is because it would be incredibly time consuming to find correctly sized pictures and information for original products and it would not anything to improve our site.</w:t>
+      </w:r>
+    </w:p>
+    <w:p>
+      <w:pPr>
+        <w:jc w:val="both"/>
+        <w:rPr>
+          <w:sz w:val="24"/>
+          <w:szCs w:val="24"/>
+        </w:rPr>
+      </w:pPr>
+      <w:r>
+        <w:rPr>
+          <w:sz w:val="24"/>
+          <w:szCs w:val="24"/>
+        </w:rPr>
+        <w:t>Since this web app will not be uploaded to a server and go online, there should be no issues with copyright.</w:t>
+      </w:r>
+    </w:p>
+    <w:p>
+      <w:pPr>
+        <w:jc w:val="both"/>
+        <w:rPr>
+          <w:sz w:val="24"/>
+          <w:szCs w:val="24"/>
+        </w:rPr>
+      </w:pPr>
+    </w:p>
+    <w:p>
+      <w:pPr>
+        <w:pStyle w:val="Heading1"/>
+      </w:pPr>
+      <w:r>
+        <w:t>References</w:t>
+      </w:r>
+    </w:p>
+    <w:p>
+      <w:r>
+        <w:t>Site of ‘</w:t>
+      </w:r>
+      <w:proofErr w:type="spellStart"/>
+      <w:r>
+        <w:t>biologiko</w:t>
+      </w:r>
+      <w:proofErr w:type="spellEnd"/>
+      <w:r>
+        <w:t xml:space="preserve"> </w:t>
+      </w:r>
+      <w:proofErr w:type="spellStart"/>
+      <w:r>
+        <w:t>xorio</w:t>
+      </w:r>
+      <w:proofErr w:type="spellEnd"/>
+      <w:r>
+        <w:t xml:space="preserve">’: </w:t>
+      </w:r>
+      <w:hyperlink r:id="rId8" w:history="1">
+        <w:r>
+          <w:rPr>
+            <w:rStyle w:val="Hyperlink"/>
+          </w:rPr>
+          <w:t>https://www.b</w:t>
+        </w:r>
+        <w:r>
+          <w:rPr>
+            <w:rStyle w:val="Hyperlink"/>
+          </w:rPr>
+          <w:t>i</w:t>
+        </w:r>
+        <w:r>
+          <w:rPr>
+            <w:rStyle w:val="Hyperlink"/>
+          </w:rPr>
+          <w:t>ologikoxorio.gr/en</w:t>
+        </w:r>
+      </w:hyperlink>
     </w:p>
     <w:sectPr>
       <w:pgSz w:w="11906" w:h="16838"/>
@@ -3290,6 +5430,28 @@
       <w:szCs w:val="26"/>
     </w:rPr>
   </w:style>
+  <w:style w:type="paragraph" w:styleId="Heading3">
+    <w:name w:val="heading 3"/>
+    <w:basedOn w:val="Normal"/>
+    <w:next w:val="Normal"/>
+    <w:link w:val="Heading3Char"/>
+    <w:uiPriority w:val="9"/>
+    <w:unhideWhenUsed/>
+    <w:qFormat/>
+    <w:rsid w:val="00E750D4"/>
+    <w:pPr>
+      <w:keepNext/>
+      <w:keepLines/>
+      <w:spacing w:before="40" w:after="0"/>
+      <w:outlineLvl w:val="2"/>
+    </w:pPr>
+    <w:rPr>
+      <w:rFonts w:asciiTheme="majorHAnsi" w:eastAsiaTheme="majorEastAsia" w:hAnsiTheme="majorHAnsi" w:cstheme="majorBidi"/>
+      <w:color w:val="1F3763" w:themeColor="accent1" w:themeShade="7F"/>
+      <w:sz w:val="24"/>
+      <w:szCs w:val="24"/>
+    </w:rPr>
+  </w:style>
   <w:style w:type="character" w:default="1" w:styleId="DefaultParagraphFont">
     <w:name w:val="Default Paragraph Font"/>
     <w:uiPriority w:val="1"/>
@@ -3412,6 +5574,55 @@
       <w:ind w:left="720"/>
       <w:contextualSpacing/>
     </w:pPr>
+  </w:style>
+  <w:style w:type="character" w:customStyle="1" w:styleId="Heading3Char">
+    <w:name w:val="Heading 3 Char"/>
+    <w:basedOn w:val="DefaultParagraphFont"/>
+    <w:link w:val="Heading3"/>
+    <w:uiPriority w:val="9"/>
+    <w:rsid w:val="00E750D4"/>
+    <w:rPr>
+      <w:rFonts w:asciiTheme="majorHAnsi" w:eastAsiaTheme="majorEastAsia" w:hAnsiTheme="majorHAnsi" w:cstheme="majorBidi"/>
+      <w:color w:val="1F3763" w:themeColor="accent1" w:themeShade="7F"/>
+      <w:sz w:val="24"/>
+      <w:szCs w:val="24"/>
+      <w:lang w:val="en-US"/>
+    </w:rPr>
+  </w:style>
+  <w:style w:type="character" w:styleId="Hyperlink">
+    <w:name w:val="Hyperlink"/>
+    <w:basedOn w:val="DefaultParagraphFont"/>
+    <w:uiPriority w:val="99"/>
+    <w:unhideWhenUsed/>
+    <w:rsid w:val="006A07A4"/>
+    <w:rPr>
+      <w:color w:val="0563C1" w:themeColor="hyperlink"/>
+      <w:u w:val="single"/>
+    </w:rPr>
+  </w:style>
+  <w:style w:type="character" w:styleId="UnresolvedMention">
+    <w:name w:val="Unresolved Mention"/>
+    <w:basedOn w:val="DefaultParagraphFont"/>
+    <w:uiPriority w:val="99"/>
+    <w:semiHidden/>
+    <w:unhideWhenUsed/>
+    <w:rsid w:val="006A07A4"/>
+    <w:rPr>
+      <w:color w:val="605E5C"/>
+      <w:shd w:val="clear" w:color="auto" w:fill="E1DFDD"/>
+    </w:rPr>
+  </w:style>
+  <w:style w:type="character" w:styleId="FollowedHyperlink">
+    <w:name w:val="FollowedHyperlink"/>
+    <w:basedOn w:val="DefaultParagraphFont"/>
+    <w:uiPriority w:val="99"/>
+    <w:semiHidden/>
+    <w:unhideWhenUsed/>
+    <w:rsid w:val="006A07A4"/>
+    <w:rPr>
+      <w:color w:val="954F72" w:themeColor="followedHyperlink"/>
+      <w:u w:val="single"/>
+    </w:rPr>
   </w:style>
 </w:styles>
 </file>

</xml_diff>

<commit_message>
Updated Technical Report final.docx with the favorites part
</commit_message>
<xml_diff>
--- a/Technical Report final.docx
+++ b/Technical Report final.docx
@@ -3621,6 +3621,200 @@
         <w:pStyle w:val="Heading2"/>
       </w:pPr>
       <w:r>
+        <w:t>Favorites</w:t>
+      </w:r>
+    </w:p>
+    <w:p>
+      <w:pPr>
+        <w:jc w:val="both"/>
+        <w:rPr>
+          <w:sz w:val="24"/>
+          <w:szCs w:val="24"/>
+        </w:rPr>
+      </w:pPr>
+      <w:r>
+        <w:rPr>
+          <w:sz w:val="24"/>
+          <w:szCs w:val="24"/>
+        </w:rPr>
+        <w:t>The favorites page now correctly displays the products the signed in user has added to their list of favorites and allows them to add them to the cart or remove them from the favorites list.</w:t>
+      </w:r>
+    </w:p>
+    <w:p>
+      <w:pPr>
+        <w:jc w:val="both"/>
+        <w:rPr>
+          <w:sz w:val="24"/>
+          <w:szCs w:val="24"/>
+        </w:rPr>
+      </w:pPr>
+      <w:r>
+        <w:rPr>
+          <w:sz w:val="24"/>
+          <w:szCs w:val="24"/>
+        </w:rPr>
+        <w:lastRenderedPageBreak/>
+        <w:t>All of this is done using the multitude of scripts present inside the ‘</w:t>
+      </w:r>
+      <w:proofErr w:type="spellStart"/>
+      <w:r>
+        <w:rPr>
+          <w:sz w:val="24"/>
+          <w:szCs w:val="24"/>
+        </w:rPr>
+        <w:t>UserFavorites.php</w:t>
+      </w:r>
+      <w:proofErr w:type="spellEnd"/>
+      <w:r>
+        <w:rPr>
+          <w:sz w:val="24"/>
+          <w:szCs w:val="24"/>
+        </w:rPr>
+        <w:t>’ file. Only the removal of a product from the favorites is done using the script ‘</w:t>
+      </w:r>
+      <w:proofErr w:type="spellStart"/>
+      <w:r>
+        <w:rPr>
+          <w:sz w:val="24"/>
+          <w:szCs w:val="24"/>
+        </w:rPr>
+        <w:t>PHP_Back_End</w:t>
+      </w:r>
+      <w:proofErr w:type="spellEnd"/>
+      <w:r>
+        <w:rPr>
+          <w:sz w:val="24"/>
+          <w:szCs w:val="24"/>
+        </w:rPr>
+        <w:t>/</w:t>
+      </w:r>
+      <w:proofErr w:type="spellStart"/>
+      <w:r>
+        <w:rPr>
+          <w:sz w:val="24"/>
+          <w:szCs w:val="24"/>
+        </w:rPr>
+        <w:t>favorites.php</w:t>
+      </w:r>
+      <w:proofErr w:type="spellEnd"/>
+      <w:r>
+        <w:rPr>
+          <w:sz w:val="24"/>
+          <w:szCs w:val="24"/>
+        </w:rPr>
+        <w:t>’ which handles removing the product with the given ‘</w:t>
+      </w:r>
+      <w:proofErr w:type="spellStart"/>
+      <w:r>
+        <w:rPr>
+          <w:sz w:val="24"/>
+          <w:szCs w:val="24"/>
+        </w:rPr>
+        <w:t>product_id</w:t>
+      </w:r>
+      <w:proofErr w:type="spellEnd"/>
+      <w:r>
+        <w:rPr>
+          <w:sz w:val="24"/>
+          <w:szCs w:val="24"/>
+        </w:rPr>
+        <w:t>’.</w:t>
+      </w:r>
+    </w:p>
+    <w:p>
+      <w:pPr>
+        <w:jc w:val="both"/>
+        <w:rPr>
+          <w:sz w:val="24"/>
+          <w:szCs w:val="24"/>
+        </w:rPr>
+      </w:pPr>
+      <w:r>
+        <w:rPr>
+          <w:sz w:val="24"/>
+          <w:szCs w:val="24"/>
+        </w:rPr>
+        <w:t>This is done by sending a get request to this file with the ‘</w:t>
+      </w:r>
+      <w:proofErr w:type="spellStart"/>
+      <w:r>
+        <w:rPr>
+          <w:sz w:val="24"/>
+          <w:szCs w:val="24"/>
+        </w:rPr>
+        <w:t>product_id</w:t>
+      </w:r>
+      <w:proofErr w:type="spellEnd"/>
+      <w:r>
+        <w:rPr>
+          <w:sz w:val="24"/>
+          <w:szCs w:val="24"/>
+        </w:rPr>
+        <w:t xml:space="preserve">’ parameter with the </w:t>
+      </w:r>
+      <w:proofErr w:type="spellStart"/>
+      <w:r>
+        <w:rPr>
+          <w:sz w:val="24"/>
+          <w:szCs w:val="24"/>
+        </w:rPr>
+        <w:t>javascript</w:t>
+      </w:r>
+      <w:proofErr w:type="spellEnd"/>
+      <w:r>
+        <w:rPr>
+          <w:sz w:val="24"/>
+          <w:szCs w:val="24"/>
+        </w:rPr>
+        <w:t xml:space="preserve"> function ‘</w:t>
+      </w:r>
+      <w:proofErr w:type="spellStart"/>
+      <w:r>
+        <w:rPr>
+          <w:sz w:val="24"/>
+          <w:szCs w:val="24"/>
+        </w:rPr>
+        <w:t>removeFromFavorites</w:t>
+      </w:r>
+      <w:proofErr w:type="spellEnd"/>
+      <w:r>
+        <w:rPr>
+          <w:sz w:val="24"/>
+          <w:szCs w:val="24"/>
+        </w:rPr>
+        <w:t xml:space="preserve">’ of </w:t>
+      </w:r>
+      <w:proofErr w:type="gramStart"/>
+      <w:r>
+        <w:rPr>
+          <w:sz w:val="24"/>
+          <w:szCs w:val="24"/>
+        </w:rPr>
+        <w:t>the  ‘</w:t>
+      </w:r>
+      <w:proofErr w:type="gramEnd"/>
+      <w:r>
+        <w:rPr>
+          <w:sz w:val="24"/>
+          <w:szCs w:val="24"/>
+        </w:rPr>
+        <w:t>JS/addToFavorites.js’ file.</w:t>
+      </w:r>
+    </w:p>
+    <w:p>
+      <w:pPr>
+        <w:jc w:val="both"/>
+        <w:rPr>
+          <w:sz w:val="24"/>
+          <w:szCs w:val="24"/>
+        </w:rPr>
+      </w:pPr>
+    </w:p>
+    <w:p>
+      <w:pPr>
+        <w:pStyle w:val="Heading2"/>
+      </w:pPr>
+      <w:r>
         <w:t>Product info</w:t>
       </w:r>
     </w:p>
@@ -3708,301 +3902,301 @@
           <w:sz w:val="24"/>
           <w:szCs w:val="24"/>
         </w:rPr>
+        <w:t>Additionally, the ‘Add to cart’ button</w:t>
+      </w:r>
+      <w:r>
+        <w:rPr>
+          <w:sz w:val="24"/>
+          <w:szCs w:val="24"/>
+        </w:rPr>
+        <w:t xml:space="preserve"> and the cart and favorites icons</w:t>
+      </w:r>
+      <w:r>
+        <w:rPr>
+          <w:sz w:val="24"/>
+          <w:szCs w:val="24"/>
+        </w:rPr>
+        <w:t xml:space="preserve"> </w:t>
+      </w:r>
+      <w:r>
+        <w:rPr>
+          <w:sz w:val="24"/>
+          <w:szCs w:val="24"/>
+        </w:rPr>
+        <w:t>are</w:t>
+      </w:r>
+      <w:r>
+        <w:rPr>
+          <w:sz w:val="24"/>
+          <w:szCs w:val="24"/>
+        </w:rPr>
+        <w:t xml:space="preserve"> only visible </w:t>
+      </w:r>
+      <w:r>
+        <w:rPr>
+          <w:sz w:val="24"/>
+          <w:szCs w:val="24"/>
+        </w:rPr>
+        <w:t>when</w:t>
+      </w:r>
+      <w:r>
+        <w:rPr>
+          <w:sz w:val="24"/>
+          <w:szCs w:val="24"/>
+        </w:rPr>
+        <w:t xml:space="preserve"> logged in as a</w:t>
+      </w:r>
+      <w:r>
+        <w:rPr>
+          <w:sz w:val="24"/>
+          <w:szCs w:val="24"/>
+        </w:rPr>
+        <w:t xml:space="preserve"> customer.</w:t>
+      </w:r>
+      <w:r>
+        <w:rPr>
+          <w:sz w:val="24"/>
+          <w:szCs w:val="24"/>
+        </w:rPr>
+        <w:t xml:space="preserve"> The add to cart mechanism works the exact same way as the add to cart mechanism of the search page.</w:t>
+      </w:r>
+    </w:p>
+    <w:p>
+      <w:pPr>
+        <w:jc w:val="both"/>
+        <w:rPr>
+          <w:sz w:val="24"/>
+          <w:szCs w:val="24"/>
+        </w:rPr>
+      </w:pPr>
+    </w:p>
+    <w:p>
+      <w:pPr>
+        <w:pStyle w:val="Heading2"/>
+      </w:pPr>
+      <w:r>
+        <w:t>Index</w:t>
+      </w:r>
+    </w:p>
+    <w:p>
+      <w:pPr>
+        <w:jc w:val="both"/>
+        <w:rPr>
+          <w:sz w:val="24"/>
+          <w:szCs w:val="24"/>
+        </w:rPr>
+      </w:pPr>
+      <w:r>
+        <w:rPr>
+          <w:sz w:val="24"/>
+          <w:szCs w:val="24"/>
+        </w:rPr>
+        <w:t>The index page has the correct images in place of the previous placeholder pictures and all the links that previously led to the search page, have been updated to lead to the search page with the correct category filters.</w:t>
+      </w:r>
+    </w:p>
+    <w:p>
+      <w:pPr>
+        <w:jc w:val="both"/>
+        <w:rPr>
+          <w:sz w:val="24"/>
+          <w:szCs w:val="24"/>
+        </w:rPr>
+      </w:pPr>
+    </w:p>
+    <w:p>
+      <w:pPr>
+        <w:pStyle w:val="Heading1"/>
+      </w:pPr>
+      <w:r>
+        <w:t>Functions we had not implemented in the 2</w:t>
+      </w:r>
+      <w:r>
+        <w:rPr>
+          <w:vertAlign w:val="superscript"/>
+        </w:rPr>
+        <w:t>nd</w:t>
+      </w:r>
+      <w:r>
+        <w:t xml:space="preserve"> part</w:t>
+      </w:r>
+    </w:p>
+    <w:p>
+      <w:pPr>
+        <w:rPr>
+          <w:sz w:val="24"/>
+          <w:szCs w:val="24"/>
+        </w:rPr>
+      </w:pPr>
+      <w:r>
+        <w:rPr>
+          <w:sz w:val="24"/>
+          <w:szCs w:val="24"/>
+        </w:rPr>
+        <w:t xml:space="preserve">Pretty much </w:t>
+      </w:r>
+      <w:r>
+        <w:rPr>
+          <w:sz w:val="24"/>
+          <w:szCs w:val="24"/>
+        </w:rPr>
+        <w:t>everything mentioned in the previous part was already there in the 2</w:t>
+      </w:r>
+      <w:r>
+        <w:rPr>
+          <w:sz w:val="24"/>
+          <w:szCs w:val="24"/>
+          <w:vertAlign w:val="superscript"/>
+        </w:rPr>
+        <w:t>nd</w:t>
+      </w:r>
+      <w:r>
+        <w:rPr>
+          <w:sz w:val="24"/>
+          <w:szCs w:val="24"/>
+        </w:rPr>
+        <w:t xml:space="preserve"> </w:t>
+      </w:r>
+      <w:proofErr w:type="gramStart"/>
+      <w:r>
+        <w:rPr>
+          <w:sz w:val="24"/>
+          <w:szCs w:val="24"/>
+        </w:rPr>
+        <w:t>part</w:t>
+      </w:r>
+      <w:proofErr w:type="gramEnd"/>
+      <w:r>
+        <w:rPr>
+          <w:sz w:val="24"/>
+          <w:szCs w:val="24"/>
+        </w:rPr>
+        <w:t xml:space="preserve"> but it was filled with placeholder assets. For instance, instead of the products in the search being loaded dynamically, we </w:t>
+      </w:r>
+      <w:proofErr w:type="gramStart"/>
+      <w:r>
+        <w:rPr>
+          <w:sz w:val="24"/>
+          <w:szCs w:val="24"/>
+        </w:rPr>
+        <w:t>had  some</w:t>
+      </w:r>
+      <w:proofErr w:type="gramEnd"/>
+      <w:r>
+        <w:rPr>
+          <w:sz w:val="24"/>
+          <w:szCs w:val="24"/>
+        </w:rPr>
+        <w:t xml:space="preserve"> set products hard coded into the html code.</w:t>
+      </w:r>
+    </w:p>
+    <w:p>
+      <w:pPr>
+        <w:rPr>
+          <w:sz w:val="24"/>
+          <w:szCs w:val="24"/>
+        </w:rPr>
+      </w:pPr>
+      <w:r>
+        <w:rPr>
+          <w:sz w:val="24"/>
+          <w:szCs w:val="24"/>
+        </w:rPr>
+        <w:t>This has changed now and everything that was previously cosmetic only, now works.  Thus, the previous part also acts as a list of functions that we fixed in the 3</w:t>
+      </w:r>
+      <w:r>
+        <w:rPr>
+          <w:sz w:val="24"/>
+          <w:szCs w:val="24"/>
+          <w:vertAlign w:val="superscript"/>
+        </w:rPr>
+        <w:t>rd</w:t>
+      </w:r>
+      <w:r>
+        <w:rPr>
+          <w:sz w:val="24"/>
+          <w:szCs w:val="24"/>
+        </w:rPr>
+        <w:t xml:space="preserve"> part which did not work correctly in the 2</w:t>
+      </w:r>
+      <w:r>
+        <w:rPr>
+          <w:sz w:val="24"/>
+          <w:szCs w:val="24"/>
+          <w:vertAlign w:val="superscript"/>
+        </w:rPr>
+        <w:t>nd</w:t>
+      </w:r>
+      <w:r>
+        <w:rPr>
+          <w:sz w:val="24"/>
+          <w:szCs w:val="24"/>
+        </w:rPr>
+        <w:t xml:space="preserve"> part.</w:t>
+      </w:r>
+    </w:p>
+    <w:p>
+      <w:pPr>
+        <w:rPr>
+          <w:sz w:val="24"/>
+          <w:szCs w:val="24"/>
+        </w:rPr>
+      </w:pPr>
+    </w:p>
+    <w:p>
+      <w:pPr>
+        <w:pStyle w:val="Heading1"/>
+      </w:pPr>
+      <w:r>
+        <w:t>Functions we did not have time to implement/decided to leave out</w:t>
+      </w:r>
+    </w:p>
+    <w:p>
+      <w:pPr>
+        <w:jc w:val="both"/>
+        <w:rPr>
+          <w:sz w:val="24"/>
+          <w:szCs w:val="24"/>
+        </w:rPr>
+      </w:pPr>
+      <w:r>
+        <w:rPr>
+          <w:sz w:val="24"/>
+          <w:szCs w:val="24"/>
+        </w:rPr>
+        <w:t xml:space="preserve">We decided not to implement the ability to sign up or sign </w:t>
+      </w:r>
+      <w:proofErr w:type="gramStart"/>
+      <w:r>
+        <w:rPr>
+          <w:sz w:val="24"/>
+          <w:szCs w:val="24"/>
+        </w:rPr>
+        <w:t>in to</w:t>
+      </w:r>
+      <w:proofErr w:type="gramEnd"/>
+      <w:r>
+        <w:rPr>
+          <w:sz w:val="24"/>
+          <w:szCs w:val="24"/>
+        </w:rPr>
+        <w:t xml:space="preserve"> the web app with social media accounts, since after researching how to actually do it, we found it hard to do and thus removed it altogether from the sign up and sign in screens.</w:t>
+      </w:r>
+    </w:p>
+    <w:p>
+      <w:pPr>
+        <w:jc w:val="both"/>
+        <w:rPr>
+          <w:sz w:val="24"/>
+          <w:szCs w:val="24"/>
+        </w:rPr>
+      </w:pPr>
+    </w:p>
+    <w:p>
+      <w:pPr>
+        <w:pStyle w:val="Heading1"/>
+      </w:pPr>
+      <w:r>
         <w:lastRenderedPageBreak/>
-        <w:t>Additionally, the ‘Add to cart’ button</w:t>
-      </w:r>
-      <w:r>
-        <w:rPr>
-          <w:sz w:val="24"/>
-          <w:szCs w:val="24"/>
-        </w:rPr>
-        <w:t xml:space="preserve"> and the cart and favorites icons</w:t>
-      </w:r>
-      <w:r>
-        <w:rPr>
-          <w:sz w:val="24"/>
-          <w:szCs w:val="24"/>
-        </w:rPr>
-        <w:t xml:space="preserve"> </w:t>
-      </w:r>
-      <w:r>
-        <w:rPr>
-          <w:sz w:val="24"/>
-          <w:szCs w:val="24"/>
-        </w:rPr>
-        <w:t>are</w:t>
-      </w:r>
-      <w:r>
-        <w:rPr>
-          <w:sz w:val="24"/>
-          <w:szCs w:val="24"/>
-        </w:rPr>
-        <w:t xml:space="preserve"> only visible </w:t>
-      </w:r>
-      <w:r>
-        <w:rPr>
-          <w:sz w:val="24"/>
-          <w:szCs w:val="24"/>
-        </w:rPr>
-        <w:t>when</w:t>
-      </w:r>
-      <w:r>
-        <w:rPr>
-          <w:sz w:val="24"/>
-          <w:szCs w:val="24"/>
-        </w:rPr>
-        <w:t xml:space="preserve"> logged in as a</w:t>
-      </w:r>
-      <w:r>
-        <w:rPr>
-          <w:sz w:val="24"/>
-          <w:szCs w:val="24"/>
-        </w:rPr>
-        <w:t xml:space="preserve"> customer.</w:t>
-      </w:r>
-      <w:r>
-        <w:rPr>
-          <w:sz w:val="24"/>
-          <w:szCs w:val="24"/>
-        </w:rPr>
-        <w:t xml:space="preserve"> The add to cart mechanism works the exact same way as the add to cart mechanism of the search page.</w:t>
-      </w:r>
-    </w:p>
-    <w:p>
-      <w:pPr>
-        <w:jc w:val="both"/>
-        <w:rPr>
-          <w:sz w:val="24"/>
-          <w:szCs w:val="24"/>
-        </w:rPr>
-      </w:pPr>
-    </w:p>
-    <w:p>
-      <w:pPr>
-        <w:pStyle w:val="Heading2"/>
-      </w:pPr>
-      <w:r>
-        <w:t>Index</w:t>
-      </w:r>
-    </w:p>
-    <w:p>
-      <w:pPr>
-        <w:jc w:val="both"/>
-        <w:rPr>
-          <w:sz w:val="24"/>
-          <w:szCs w:val="24"/>
-        </w:rPr>
-      </w:pPr>
-      <w:r>
-        <w:rPr>
-          <w:sz w:val="24"/>
-          <w:szCs w:val="24"/>
-        </w:rPr>
-        <w:t>The index page has the correct images in place of the previous placeholder pictures and all the links that previously led to the search page, have been updated to lead to the search page with the correct category filters.</w:t>
-      </w:r>
-    </w:p>
-    <w:p>
-      <w:pPr>
-        <w:jc w:val="both"/>
-        <w:rPr>
-          <w:sz w:val="24"/>
-          <w:szCs w:val="24"/>
-        </w:rPr>
-      </w:pPr>
-    </w:p>
-    <w:p>
-      <w:pPr>
-        <w:pStyle w:val="Heading1"/>
-      </w:pPr>
-      <w:r>
-        <w:t>Functions we had not implemented in the 2</w:t>
-      </w:r>
-      <w:r>
-        <w:rPr>
-          <w:vertAlign w:val="superscript"/>
-        </w:rPr>
-        <w:t>nd</w:t>
-      </w:r>
-      <w:r>
-        <w:t xml:space="preserve"> part</w:t>
-      </w:r>
-    </w:p>
-    <w:p>
-      <w:pPr>
-        <w:rPr>
-          <w:sz w:val="24"/>
-          <w:szCs w:val="24"/>
-        </w:rPr>
-      </w:pPr>
-      <w:r>
-        <w:rPr>
-          <w:sz w:val="24"/>
-          <w:szCs w:val="24"/>
-        </w:rPr>
-        <w:t xml:space="preserve">Pretty much </w:t>
-      </w:r>
-      <w:r>
-        <w:rPr>
-          <w:sz w:val="24"/>
-          <w:szCs w:val="24"/>
-        </w:rPr>
-        <w:t>everything mentioned in the previous part was already there in the 2</w:t>
-      </w:r>
-      <w:r>
-        <w:rPr>
-          <w:sz w:val="24"/>
-          <w:szCs w:val="24"/>
-          <w:vertAlign w:val="superscript"/>
-        </w:rPr>
-        <w:t>nd</w:t>
-      </w:r>
-      <w:r>
-        <w:rPr>
-          <w:sz w:val="24"/>
-          <w:szCs w:val="24"/>
-        </w:rPr>
-        <w:t xml:space="preserve"> </w:t>
-      </w:r>
-      <w:proofErr w:type="gramStart"/>
-      <w:r>
-        <w:rPr>
-          <w:sz w:val="24"/>
-          <w:szCs w:val="24"/>
-        </w:rPr>
-        <w:t>part</w:t>
-      </w:r>
-      <w:proofErr w:type="gramEnd"/>
-      <w:r>
-        <w:rPr>
-          <w:sz w:val="24"/>
-          <w:szCs w:val="24"/>
-        </w:rPr>
-        <w:t xml:space="preserve"> but it was filled with placeholder assets. For instance, instead of the products in the search being loaded dynamically, we </w:t>
-      </w:r>
-      <w:proofErr w:type="gramStart"/>
-      <w:r>
-        <w:rPr>
-          <w:sz w:val="24"/>
-          <w:szCs w:val="24"/>
-        </w:rPr>
-        <w:t>had  some</w:t>
-      </w:r>
-      <w:proofErr w:type="gramEnd"/>
-      <w:r>
-        <w:rPr>
-          <w:sz w:val="24"/>
-          <w:szCs w:val="24"/>
-        </w:rPr>
-        <w:t xml:space="preserve"> set products hard coded into the html code.</w:t>
-      </w:r>
-    </w:p>
-    <w:p>
-      <w:pPr>
-        <w:rPr>
-          <w:sz w:val="24"/>
-          <w:szCs w:val="24"/>
-        </w:rPr>
-      </w:pPr>
-      <w:r>
-        <w:rPr>
-          <w:sz w:val="24"/>
-          <w:szCs w:val="24"/>
-        </w:rPr>
-        <w:t>This has changed now and everything that was previously cosmetic only, now works.  Thus, the previous part also acts as a list of functions that we fixed in the 3</w:t>
-      </w:r>
-      <w:r>
-        <w:rPr>
-          <w:sz w:val="24"/>
-          <w:szCs w:val="24"/>
-          <w:vertAlign w:val="superscript"/>
-        </w:rPr>
-        <w:t>rd</w:t>
-      </w:r>
-      <w:r>
-        <w:rPr>
-          <w:sz w:val="24"/>
-          <w:szCs w:val="24"/>
-        </w:rPr>
-        <w:t xml:space="preserve"> part which did not work correctly in the 2</w:t>
-      </w:r>
-      <w:r>
-        <w:rPr>
-          <w:sz w:val="24"/>
-          <w:szCs w:val="24"/>
-          <w:vertAlign w:val="superscript"/>
-        </w:rPr>
-        <w:t>nd</w:t>
-      </w:r>
-      <w:r>
-        <w:rPr>
-          <w:sz w:val="24"/>
-          <w:szCs w:val="24"/>
-        </w:rPr>
-        <w:t xml:space="preserve"> part.</w:t>
-      </w:r>
-    </w:p>
-    <w:p>
-      <w:pPr>
-        <w:rPr>
-          <w:sz w:val="24"/>
-          <w:szCs w:val="24"/>
-        </w:rPr>
-      </w:pPr>
-    </w:p>
-    <w:p>
-      <w:pPr>
-        <w:pStyle w:val="Heading1"/>
-      </w:pPr>
-      <w:r>
-        <w:t>Functions we did not have time to implement/decided to leave out</w:t>
-      </w:r>
-    </w:p>
-    <w:p>
-      <w:pPr>
-        <w:jc w:val="both"/>
-        <w:rPr>
-          <w:sz w:val="24"/>
-          <w:szCs w:val="24"/>
-        </w:rPr>
-      </w:pPr>
-      <w:r>
-        <w:rPr>
-          <w:sz w:val="24"/>
-          <w:szCs w:val="24"/>
-        </w:rPr>
-        <w:t xml:space="preserve">We decided not to implement the ability to sign up or sign </w:t>
-      </w:r>
-      <w:proofErr w:type="gramStart"/>
-      <w:r>
-        <w:rPr>
-          <w:sz w:val="24"/>
-          <w:szCs w:val="24"/>
-        </w:rPr>
-        <w:t>in to</w:t>
-      </w:r>
-      <w:proofErr w:type="gramEnd"/>
-      <w:r>
-        <w:rPr>
-          <w:sz w:val="24"/>
-          <w:szCs w:val="24"/>
-        </w:rPr>
-        <w:t xml:space="preserve"> the web app with social media accounts, since after researching how to actually do it, we found it hard to do and thus removed it altogether from the sign up and sign in screens.</w:t>
-      </w:r>
-    </w:p>
-    <w:p>
-      <w:pPr>
-        <w:jc w:val="both"/>
-        <w:rPr>
-          <w:sz w:val="24"/>
-          <w:szCs w:val="24"/>
-        </w:rPr>
-      </w:pPr>
-    </w:p>
-    <w:p>
-      <w:pPr>
-        <w:pStyle w:val="Heading1"/>
-      </w:pPr>
-      <w:r>
         <w:t>Notes</w:t>
       </w:r>
     </w:p>
@@ -4195,19 +4389,7 @@
           <w:rPr>
             <w:rStyle w:val="Hyperlink"/>
           </w:rPr>
-          <w:t>https://www.b</w:t>
-        </w:r>
-        <w:r>
-          <w:rPr>
-            <w:rStyle w:val="Hyperlink"/>
-          </w:rPr>
-          <w:t>i</w:t>
-        </w:r>
-        <w:r>
-          <w:rPr>
-            <w:rStyle w:val="Hyperlink"/>
-          </w:rPr>
-          <w:t>ologikoxorio.gr/en</w:t>
+          <w:t>https://www.biologikoxorio.gr/en</w:t>
         </w:r>
       </w:hyperlink>
     </w:p>

</xml_diff>

<commit_message>
Contact form and more page added to technical report
</commit_message>
<xml_diff>
--- a/Technical Report final.docx
+++ b/Technical Report final.docx
@@ -1777,34 +1777,7 @@
         <w:t xml:space="preserve"> </w:t>
       </w:r>
       <w:r>
-        <w:t>the</w:t>
-      </w:r>
-      <w:r>
-        <w:t xml:space="preserve"> user has the click the </w:t>
-      </w:r>
-      <w:r>
-        <w:t>“Sign In</w:t>
-      </w:r>
-      <w:r>
-        <w:t xml:space="preserve">” link, which is </w:t>
-      </w:r>
-      <w:r>
-        <w:t xml:space="preserve">also </w:t>
-      </w:r>
-      <w:r>
-        <w:t>in the dropdown menu of the navbar and appears only when the user is not signed in. He is then redirected to the UserSign</w:t>
-      </w:r>
-      <w:r>
-        <w:t>In</w:t>
-      </w:r>
-      <w:r>
-        <w:t xml:space="preserve">.php page, where he fills </w:t>
-      </w:r>
-      <w:r>
-        <w:t>all</w:t>
-      </w:r>
-      <w:r>
-        <w:t xml:space="preserve"> the necessary inputs and submits.</w:t>
+        <w:t>the user has the click the “Sign In” link, which is also in the dropdown menu of the navbar and appears only when the user is not signed in. He is then redirected to the UserSignIn.php page, where he fills all the necessary inputs and submits.</w:t>
       </w:r>
     </w:p>
     <w:p>
@@ -1853,19 +1826,7 @@
         <w:jc w:val="both"/>
       </w:pPr>
       <w:r>
-        <w:t xml:space="preserve">To sign out, the user </w:t>
-      </w:r>
-      <w:r>
-        <w:t>must</w:t>
-      </w:r>
-      <w:r>
-        <w:t xml:space="preserve"> click the ‘Log out’ button, which </w:t>
-      </w:r>
-      <w:r>
-        <w:t>is in</w:t>
-      </w:r>
-      <w:r>
-        <w:t xml:space="preserve"> the dropdown menu of the navbar and only appears when a user is signed in. The sign_out.php file handles the sign out functionality. It unsets and destroys the current session.</w:t>
+        <w:t>To sign out, the user must click the ‘Log out’ button, which is in the dropdown menu of the navbar and only appears when a user is signed in. The sign_out.php file handles the sign out functionality. It unsets and destroys the current session.</w:t>
       </w:r>
     </w:p>
     <w:p>
@@ -1973,10 +1934,7 @@
         <w:jc w:val="both"/>
       </w:pPr>
       <w:r>
-        <w:t>Order</w:t>
-      </w:r>
-      <w:r>
-        <w:t xml:space="preserve"> Information</w:t>
+        <w:t>Order Information</w:t>
       </w:r>
     </w:p>
     <w:p>
@@ -2072,6 +2030,11 @@
     </w:p>
     <w:p>
       <w:pPr>
+        <w:jc w:val="both"/>
+      </w:pPr>
+    </w:p>
+    <w:p>
+      <w:pPr>
         <w:pStyle w:val="2"/>
         <w:jc w:val="both"/>
       </w:pPr>
@@ -2201,7 +2164,7 @@
           <w:sz w:val="24"/>
           <w:szCs w:val="24"/>
         </w:rPr>
-        <w:t xml:space="preserve">If an account is not logged in, the visitor can only see the products and go to the information page by clicking on their image or name and stock information. If the account is logged in as a customer, they can also add each product to their cart by clicking the applicable button and this is also now operational. Lastly, if logged in as an administrator, you can edit each </w:t>
+        <w:t xml:space="preserve">If an account is not logged in, the visitor can only see the products and go to the information page by clicking on their image or name and stock information. If the account is logged in as a customer, they can also add each product to their cart by clicking the applicable button and </w:t>
       </w:r>
       <w:r>
         <w:rPr>
@@ -2209,7 +2172,7 @@
           <w:szCs w:val="24"/>
         </w:rPr>
         <w:lastRenderedPageBreak/>
-        <w:t>product’s information or delete it from the database altogether. There are also two filters available, a filter for the categories of the products and a filter to sort the products.</w:t>
+        <w:t>this is also now operational. Lastly, if logged in as an administrator, you can edit each product’s information or delete it from the database altogether. There are also two filters available, a filter for the categories of the products and a filter to sort the products.</w:t>
       </w:r>
     </w:p>
     <w:p>
@@ -2505,6 +2468,7 @@
           <w:sz w:val="24"/>
           <w:szCs w:val="24"/>
         </w:rPr>
+        <w:lastRenderedPageBreak/>
         <w:t xml:space="preserve">Once the form of the ‘UserCheckout.php’ is submitted by pressing the ‘Place order’ button, a post request is sent to the </w:t>
       </w:r>
       <w:r>
@@ -2519,15 +2483,7 @@
           <w:sz w:val="24"/>
           <w:szCs w:val="24"/>
         </w:rPr>
-        <w:t xml:space="preserve"> php script which inserts all the data </w:t>
-      </w:r>
-      <w:r>
-        <w:rPr>
-          <w:sz w:val="24"/>
-          <w:szCs w:val="24"/>
-        </w:rPr>
-        <w:lastRenderedPageBreak/>
-        <w:t>inputted by the customer into the database and then redirects to the ‘</w:t>
+        <w:t xml:space="preserve"> php script which inserts all the data inputted by the customer into the database and then redirects to the ‘</w:t>
       </w:r>
       <w:r>
         <w:rPr>
@@ -2944,6 +2900,51 @@
         <w:jc w:val="both"/>
       </w:pPr>
       <w:r>
+        <w:t>Contact Form</w:t>
+      </w:r>
+    </w:p>
+    <w:p>
+      <w:r>
+        <w:t>The user can submit a contact form to the website’s owners by clicking the ‘Contact Form’ link, located in the footer of any page.</w:t>
+      </w:r>
+    </w:p>
+    <w:p>
+      <w:r>
+        <w:t>He is then redirected to the UserContactForm.php page. There, he fills all the required inputs, types in his message and clicks ‘Submit’.</w:t>
+      </w:r>
+    </w:p>
+    <w:p>
+      <w:r>
+        <w:t>The information is sent to the UserContactFormCompletion.php page which sents an email, using the php mail function. Also, an appropriate response is echoed for the user, to notify him that the message was sent successfully or not.</w:t>
+      </w:r>
+    </w:p>
+    <w:p>
+      <w:r>
+        <w:t>Then, he can go back to the main page by clicking the ‘Back to shop’ button.</w:t>
+      </w:r>
+    </w:p>
+    <w:p/>
+    <w:p>
+      <w:pPr>
+        <w:pStyle w:val="2"/>
+        <w:jc w:val="both"/>
+      </w:pPr>
+      <w:r>
+        <w:t>Information about the shop</w:t>
+      </w:r>
+    </w:p>
+    <w:p>
+      <w:r>
+        <w:t>The UserMoreInfo.php page contains information about the Bio&amp;Health shop. The user can go to that page by clicking the ‘About is’ image located at the bottom of the index page, along with the offers and new products links and also by clicking the ‘More Info’ link in the footer.</w:t>
+      </w:r>
+    </w:p>
+    <w:p/>
+    <w:p>
+      <w:pPr>
+        <w:pStyle w:val="2"/>
+        <w:jc w:val="both"/>
+      </w:pPr>
+      <w:r>
         <w:t>Index</w:t>
       </w:r>
     </w:p>
@@ -3041,6 +3042,7 @@
           <w:sz w:val="24"/>
           <w:szCs w:val="24"/>
         </w:rPr>
+        <w:lastRenderedPageBreak/>
         <w:t>This has changed now and everything that was previously cosmetic only, now works.  Thus, the previous part also acts as a list of functions that we fixed in the 3</w:t>
       </w:r>
       <w:r>
@@ -3222,7 +3224,6 @@
           <w:sz w:val="24"/>
           <w:szCs w:val="24"/>
         </w:rPr>
-        <w:lastRenderedPageBreak/>
         <w:t>We also used the info about products from the website ‘biologiko xorio’. This is because it would be incredibly time consuming to find correctly sized pictures and information for original products and it would not anything to improve our site.</w:t>
       </w:r>
     </w:p>
@@ -4057,7 +4058,7 @@
         <w:rFonts w:asciiTheme="minorHAnsi" w:eastAsiaTheme="minorHAnsi" w:hAnsiTheme="minorHAnsi" w:cstheme="minorBidi"/>
         <w:sz w:val="22"/>
         <w:szCs w:val="22"/>
-        <w:lang w:eastAsia="en-US" w:bidi="ar-SA"/>
+        <w:lang w:val="el-GR" w:eastAsia="en-US" w:bidi="ar-SA"/>
       </w:rPr>
     </w:rPrDefault>
     <w:pPrDefault>

</xml_diff>

<commit_message>
Updated Technical Report final.docx
</commit_message>
<xml_diff>
--- a/Technical Report final.docx
+++ b/Technical Report final.docx
@@ -394,14 +394,7 @@
           <w:sz w:val="24"/>
           <w:szCs w:val="24"/>
         </w:rPr>
-        <w:t>customer</w:t>
-      </w:r>
-      <w:r>
-        <w:rPr>
-          <w:sz w:val="24"/>
-          <w:szCs w:val="24"/>
-        </w:rPr>
-        <w:t xml:space="preserve"> </w:t>
+        <w:t xml:space="preserve">customer </w:t>
       </w:r>
       <w:r>
         <w:rPr>
@@ -2948,14 +2941,7 @@
           <w:sz w:val="24"/>
           <w:szCs w:val="24"/>
         </w:rPr>
-        <w:t xml:space="preserve">nserted when the database is creating using the </w:t>
-      </w:r>
-      <w:r>
-        <w:rPr>
-          <w:sz w:val="24"/>
-          <w:szCs w:val="24"/>
-        </w:rPr>
-        <w:t>‘</w:t>
+        <w:t>nserted when the database is creating using the ‘</w:t>
       </w:r>
       <w:proofErr w:type="spellStart"/>
       <w:r>
@@ -2971,14 +2957,7 @@
           <w:sz w:val="24"/>
           <w:szCs w:val="24"/>
         </w:rPr>
-        <w:t>’</w:t>
-      </w:r>
-      <w:r>
-        <w:rPr>
-          <w:sz w:val="24"/>
-          <w:szCs w:val="24"/>
-        </w:rPr>
-        <w:t xml:space="preserve"> file</w:t>
+        <w:t>’ file</w:t>
       </w:r>
       <w:r>
         <w:rPr>
@@ -3015,14 +2994,7 @@
           <w:sz w:val="24"/>
           <w:szCs w:val="24"/>
         </w:rPr>
-        <w:t>: ‘</w:t>
-      </w:r>
-      <w:r>
-        <w:rPr>
-          <w:sz w:val="24"/>
-          <w:szCs w:val="24"/>
-        </w:rPr>
-        <w:t>7929791AD63B5</w:t>
+        <w:t>: ‘7929791AD63B5</w:t>
       </w:r>
       <w:r>
         <w:rPr>
@@ -6566,21 +6538,19 @@
         </w:rPr>
         <w:t xml:space="preserve"> signed in user has added to their list of favorites and allows them to add them to the cart or remove them from the favorites list.</w:t>
       </w:r>
-    </w:p>
-    <w:p>
-      <w:pPr>
-        <w:jc w:val="both"/>
-        <w:rPr>
-          <w:sz w:val="24"/>
-          <w:szCs w:val="24"/>
-        </w:rPr>
-      </w:pPr>
-      <w:r>
-        <w:rPr>
-          <w:sz w:val="24"/>
-          <w:szCs w:val="24"/>
-        </w:rPr>
-        <w:t>All of this is done using the multitude of scripts present inside the ‘</w:t>
+      <w:r>
+        <w:rPr>
+          <w:sz w:val="24"/>
+          <w:szCs w:val="24"/>
+        </w:rPr>
+        <w:t xml:space="preserve"> Fetching and echoing the favorited products is done using the script inside the div element with the id ‘products’ of the </w:t>
+      </w:r>
+      <w:r>
+        <w:rPr>
+          <w:sz w:val="24"/>
+          <w:szCs w:val="24"/>
+        </w:rPr>
+        <w:t>‘</w:t>
       </w:r>
       <w:proofErr w:type="spellStart"/>
       <w:r>
@@ -6596,7 +6566,30 @@
           <w:sz w:val="24"/>
           <w:szCs w:val="24"/>
         </w:rPr>
-        <w:t>’ file. Only the removal of a product from the favorites is done using the script ‘</w:t>
+        <w:t>’ file.</w:t>
+      </w:r>
+    </w:p>
+    <w:p>
+      <w:pPr>
+        <w:jc w:val="both"/>
+        <w:rPr>
+          <w:sz w:val="24"/>
+          <w:szCs w:val="24"/>
+        </w:rPr>
+      </w:pPr>
+      <w:r>
+        <w:rPr>
+          <w:sz w:val="24"/>
+          <w:szCs w:val="24"/>
+        </w:rPr>
+        <w:t>The</w:t>
+      </w:r>
+      <w:r>
+        <w:rPr>
+          <w:sz w:val="24"/>
+          <w:szCs w:val="24"/>
+        </w:rPr>
+        <w:t xml:space="preserve"> removal of a product from the favorites is done using the script ‘</w:t>
       </w:r>
       <w:proofErr w:type="spellStart"/>
       <w:r>
@@ -6646,15 +6639,13 @@
         </w:rPr>
         <w:t>’.</w:t>
       </w:r>
-    </w:p>
-    <w:p>
-      <w:pPr>
-        <w:jc w:val="both"/>
-        <w:rPr>
-          <w:sz w:val="24"/>
-          <w:szCs w:val="24"/>
-        </w:rPr>
-      </w:pPr>
+      <w:r>
+        <w:rPr>
+          <w:sz w:val="24"/>
+          <w:szCs w:val="24"/>
+        </w:rPr>
+        <w:t xml:space="preserve"> </w:t>
+      </w:r>
       <w:r>
         <w:rPr>
           <w:sz w:val="24"/>

</xml_diff>